<commit_message>
DM - Completing Table
</commit_message>
<xml_diff>
--- a/Phase 1/Chapter 2 - Domain Modeling/DM - Table.docx
+++ b/Phase 1/Chapter 2 - Domain Modeling/DM - Table.docx
@@ -474,6 +474,316 @@
               <w:jc w:val="center"/>
             </w:pPr>
             <w:r>
+              <w:t>6 (b)</w:t>
+            </w:r>
+          </w:p>
+        </w:tc>
+        <w:tc>
+          <w:tcPr>
+            <w:tcW w:w="5490" w:type="dxa"/>
+          </w:tcPr>
+          <w:p>
+            <w:pPr>
+              <w:jc w:val="center"/>
+              <w:rPr>
+                <w:lang w:bidi="fa-IR"/>
+              </w:rPr>
+            </w:pPr>
+            <w:r>
+              <w:rPr>
+                <w:lang w:bidi="fa-IR"/>
+              </w:rPr>
+              <w:t>(A) Username</w:t>
+            </w:r>
+          </w:p>
+        </w:tc>
+        <w:tc>
+          <w:tcPr>
+            <w:tcW w:w="2785" w:type="dxa"/>
+          </w:tcPr>
+          <w:p>
+            <w:pPr>
+              <w:jc w:val="right"/>
+              <w:rPr>
+                <w:rFonts w:hint="cs"/>
+                <w:rtl/>
+                <w:lang w:bidi="fa-IR"/>
+              </w:rPr>
+            </w:pPr>
+            <w:r>
+              <w:rPr>
+                <w:rFonts w:hint="cs"/>
+                <w:rtl/>
+                <w:lang w:bidi="fa-IR"/>
+              </w:rPr>
+              <w:t xml:space="preserve">نام کاربری </w:t>
+            </w:r>
+          </w:p>
+        </w:tc>
+      </w:tr>
+      <w:tr>
+        <w:trPr>
+          <w:trHeight w:val="440"/>
+        </w:trPr>
+        <w:tc>
+          <w:tcPr>
+            <w:tcW w:w="1075" w:type="dxa"/>
+          </w:tcPr>
+          <w:p>
+            <w:pPr>
+              <w:jc w:val="center"/>
+            </w:pPr>
+            <w:r>
+              <w:t>6 (b)</w:t>
+            </w:r>
+          </w:p>
+        </w:tc>
+        <w:tc>
+          <w:tcPr>
+            <w:tcW w:w="5490" w:type="dxa"/>
+          </w:tcPr>
+          <w:p>
+            <w:pPr>
+              <w:jc w:val="center"/>
+              <w:rPr>
+                <w:lang w:bidi="fa-IR"/>
+              </w:rPr>
+            </w:pPr>
+            <w:r>
+              <w:rPr>
+                <w:lang w:bidi="fa-IR"/>
+              </w:rPr>
+              <w:t>(A) Password</w:t>
+            </w:r>
+          </w:p>
+        </w:tc>
+        <w:tc>
+          <w:tcPr>
+            <w:tcW w:w="2785" w:type="dxa"/>
+          </w:tcPr>
+          <w:p>
+            <w:pPr>
+              <w:jc w:val="right"/>
+              <w:rPr>
+                <w:lang w:bidi="fa-IR"/>
+              </w:rPr>
+            </w:pPr>
+            <w:r>
+              <w:rPr>
+                <w:rFonts w:hint="cs"/>
+                <w:rtl/>
+                <w:lang w:bidi="fa-IR"/>
+              </w:rPr>
+              <w:t>رمز عبور</w:t>
+            </w:r>
+          </w:p>
+        </w:tc>
+      </w:tr>
+      <w:tr>
+        <w:trPr>
+          <w:trHeight w:val="440"/>
+        </w:trPr>
+        <w:tc>
+          <w:tcPr>
+            <w:tcW w:w="1075" w:type="dxa"/>
+          </w:tcPr>
+          <w:p>
+            <w:pPr>
+              <w:jc w:val="center"/>
+            </w:pPr>
+            <w:r>
+              <w:t>6 (b)</w:t>
+            </w:r>
+          </w:p>
+        </w:tc>
+        <w:tc>
+          <w:tcPr>
+            <w:tcW w:w="5490" w:type="dxa"/>
+          </w:tcPr>
+          <w:p>
+            <w:pPr>
+              <w:jc w:val="center"/>
+              <w:rPr>
+                <w:lang w:bidi="fa-IR"/>
+              </w:rPr>
+            </w:pPr>
+            <w:r>
+              <w:rPr>
+                <w:lang w:bidi="fa-IR"/>
+              </w:rPr>
+              <w:t>(A) Student number</w:t>
+            </w:r>
+          </w:p>
+        </w:tc>
+        <w:tc>
+          <w:tcPr>
+            <w:tcW w:w="2785" w:type="dxa"/>
+          </w:tcPr>
+          <w:p>
+            <w:pPr>
+              <w:jc w:val="right"/>
+              <w:rPr>
+                <w:rFonts w:hint="cs"/>
+                <w:rtl/>
+                <w:lang w:bidi="fa-IR"/>
+              </w:rPr>
+            </w:pPr>
+            <w:r>
+              <w:rPr>
+                <w:rFonts w:hint="cs"/>
+                <w:rtl/>
+                <w:lang w:bidi="fa-IR"/>
+              </w:rPr>
+              <w:t>شماره دانشجویی</w:t>
+            </w:r>
+          </w:p>
+        </w:tc>
+      </w:tr>
+      <w:tr>
+        <w:trPr>
+          <w:trHeight w:val="440"/>
+        </w:trPr>
+        <w:tc>
+          <w:tcPr>
+            <w:tcW w:w="1075" w:type="dxa"/>
+          </w:tcPr>
+          <w:p>
+            <w:pPr>
+              <w:jc w:val="center"/>
+            </w:pPr>
+            <w:r>
+              <w:t>6 (b)</w:t>
+            </w:r>
+          </w:p>
+        </w:tc>
+        <w:tc>
+          <w:tcPr>
+            <w:tcW w:w="5490" w:type="dxa"/>
+          </w:tcPr>
+          <w:p>
+            <w:pPr>
+              <w:jc w:val="center"/>
+              <w:rPr>
+                <w:lang w:bidi="fa-IR"/>
+              </w:rPr>
+            </w:pPr>
+            <w:r>
+              <w:rPr>
+                <w:lang w:bidi="fa-IR"/>
+              </w:rPr>
+              <w:t xml:space="preserve">(A) Student </w:t>
+            </w:r>
+            <w:r>
+              <w:rPr>
+                <w:lang w:bidi="fa-IR"/>
+              </w:rPr>
+              <w:t>term</w:t>
+            </w:r>
+          </w:p>
+        </w:tc>
+        <w:tc>
+          <w:tcPr>
+            <w:tcW w:w="2785" w:type="dxa"/>
+          </w:tcPr>
+          <w:p>
+            <w:pPr>
+              <w:jc w:val="right"/>
+              <w:rPr>
+                <w:rFonts w:hint="cs"/>
+                <w:rtl/>
+                <w:lang w:bidi="fa-IR"/>
+              </w:rPr>
+            </w:pPr>
+            <w:r>
+              <w:rPr>
+                <w:rFonts w:hint="cs"/>
+                <w:rtl/>
+                <w:lang w:bidi="fa-IR"/>
+              </w:rPr>
+              <w:t>ترم دانشجو</w:t>
+            </w:r>
+          </w:p>
+        </w:tc>
+      </w:tr>
+      <w:tr>
+        <w:trPr>
+          <w:trHeight w:val="440"/>
+        </w:trPr>
+        <w:tc>
+          <w:tcPr>
+            <w:tcW w:w="1075" w:type="dxa"/>
+          </w:tcPr>
+          <w:p>
+            <w:pPr>
+              <w:jc w:val="center"/>
+            </w:pPr>
+            <w:r>
+              <w:t>6 (b)</w:t>
+            </w:r>
+          </w:p>
+        </w:tc>
+        <w:tc>
+          <w:tcPr>
+            <w:tcW w:w="5490" w:type="dxa"/>
+          </w:tcPr>
+          <w:p>
+            <w:pPr>
+              <w:jc w:val="center"/>
+              <w:rPr>
+                <w:lang w:bidi="fa-IR"/>
+              </w:rPr>
+            </w:pPr>
+            <w:r>
+              <w:rPr>
+                <w:lang w:bidi="fa-IR"/>
+              </w:rPr>
+              <w:t xml:space="preserve">(A) Student </w:t>
+            </w:r>
+            <w:r>
+              <w:rPr>
+                <w:lang w:bidi="fa-IR"/>
+              </w:rPr>
+              <w:t>average</w:t>
+            </w:r>
+          </w:p>
+        </w:tc>
+        <w:tc>
+          <w:tcPr>
+            <w:tcW w:w="2785" w:type="dxa"/>
+          </w:tcPr>
+          <w:p>
+            <w:pPr>
+              <w:jc w:val="right"/>
+              <w:rPr>
+                <w:rFonts w:hint="cs"/>
+                <w:rtl/>
+                <w:lang w:bidi="fa-IR"/>
+              </w:rPr>
+            </w:pPr>
+            <w:r>
+              <w:rPr>
+                <w:rFonts w:hint="cs"/>
+                <w:rtl/>
+                <w:lang w:bidi="fa-IR"/>
+              </w:rPr>
+              <w:t>معدل دانشجو</w:t>
+            </w:r>
+          </w:p>
+        </w:tc>
+      </w:tr>
+      <w:tr>
+        <w:trPr>
+          <w:trHeight w:val="440"/>
+        </w:trPr>
+        <w:tc>
+          <w:tcPr>
+            <w:tcW w:w="1075" w:type="dxa"/>
+          </w:tcPr>
+          <w:p>
+            <w:pPr>
+              <w:jc w:val="center"/>
+            </w:pPr>
+            <w:r>
               <w:t>4</w:t>
             </w:r>
           </w:p>
@@ -493,25 +803,18 @@
               <w:rPr>
                 <w:lang w:bidi="fa-IR"/>
               </w:rPr>
-              <w:t xml:space="preserve">(A) starting date of </w:t>
-            </w:r>
-            <w:r>
-              <w:rPr>
-                <w:lang w:bidi="fa-IR"/>
-              </w:rPr>
-              <w:t>registration</w:t>
-            </w:r>
-          </w:p>
-        </w:tc>
-        <w:tc>
-          <w:tcPr>
-            <w:tcW w:w="2785" w:type="dxa"/>
-          </w:tcPr>
-          <w:p>
-            <w:pPr>
-              <w:jc w:val="right"/>
-              <w:rPr>
-                <w:rFonts w:hint="cs"/>
+              <w:t>(A) starting date of registration</w:t>
+            </w:r>
+          </w:p>
+        </w:tc>
+        <w:tc>
+          <w:tcPr>
+            <w:tcW w:w="2785" w:type="dxa"/>
+          </w:tcPr>
+          <w:p>
+            <w:pPr>
+              <w:jc w:val="right"/>
+              <w:rPr>
                 <w:rtl/>
                 <w:lang w:bidi="fa-IR"/>
               </w:rPr>
@@ -559,54 +862,28 @@
               <w:rPr>
                 <w:lang w:bidi="fa-IR"/>
               </w:rPr>
-              <w:t xml:space="preserve">(A) </w:t>
-            </w:r>
-            <w:r>
-              <w:rPr>
-                <w:lang w:bidi="fa-IR"/>
-              </w:rPr>
-              <w:t>ending</w:t>
-            </w:r>
-            <w:r>
-              <w:rPr>
-                <w:lang w:bidi="fa-IR"/>
-              </w:rPr>
-              <w:t xml:space="preserve"> date of </w:t>
-            </w:r>
-            <w:r>
-              <w:rPr>
-                <w:lang w:bidi="fa-IR"/>
-              </w:rPr>
-              <w:t>registration</w:t>
-            </w:r>
-          </w:p>
-        </w:tc>
-        <w:tc>
-          <w:tcPr>
-            <w:tcW w:w="2785" w:type="dxa"/>
-          </w:tcPr>
-          <w:p>
-            <w:pPr>
-              <w:jc w:val="right"/>
-              <w:rPr>
-                <w:rtl/>
-              </w:rPr>
-            </w:pPr>
-            <w:r>
-              <w:rPr>
-                <w:rFonts w:hint="cs"/>
-                <w:rtl/>
-                <w:lang w:bidi="fa-IR"/>
-              </w:rPr>
-              <w:t xml:space="preserve">تاریخ و زمان </w:t>
-            </w:r>
-            <w:r>
-              <w:rPr>
-                <w:rFonts w:hint="cs"/>
-                <w:rtl/>
-                <w:lang w:bidi="fa-IR"/>
-              </w:rPr>
-              <w:t>پایان ثبت نام مقدماتی</w:t>
+              <w:t>(A) ending date of registration</w:t>
+            </w:r>
+          </w:p>
+        </w:tc>
+        <w:tc>
+          <w:tcPr>
+            <w:tcW w:w="2785" w:type="dxa"/>
+          </w:tcPr>
+          <w:p>
+            <w:pPr>
+              <w:jc w:val="right"/>
+              <w:rPr>
+                <w:rtl/>
+              </w:rPr>
+            </w:pPr>
+            <w:r>
+              <w:rPr>
+                <w:rFonts w:hint="cs"/>
+                <w:rtl/>
+                <w:lang w:bidi="fa-IR"/>
+              </w:rPr>
+              <w:t>تاریخ و زمان پایان ثبت نام مقدماتی</w:t>
             </w:r>
           </w:p>
         </w:tc>
@@ -636,7 +913,6 @@
             <w:pPr>
               <w:jc w:val="center"/>
               <w:rPr>
-                <w:rFonts w:hint="cs"/>
                 <w:rtl/>
                 <w:lang w:bidi="fa-IR"/>
               </w:rPr>
@@ -657,7 +933,6 @@
             <w:pPr>
               <w:jc w:val="right"/>
               <w:rPr>
-                <w:rFonts w:hint="cs"/>
                 <w:rtl/>
                 <w:lang w:bidi="fa-IR"/>
               </w:rPr>
@@ -708,18 +983,15 @@
             <w:pPr>
               <w:jc w:val="right"/>
               <w:rPr>
-                <w:rFonts w:hint="cs"/>
-                <w:rtl/>
-                <w:lang w:bidi="fa-IR"/>
-              </w:rPr>
-            </w:pPr>
-            <w:r>
-              <w:rPr>
-                <w:rFonts w:hint="cs"/>
-                <w:rtl/>
-                <w:lang w:bidi="fa-IR"/>
-              </w:rPr>
-              <w:t>نظرسنجی اساتید</w:t>
+                <w:rtl/>
+              </w:rPr>
+            </w:pPr>
+            <w:r>
+              <w:rPr>
+                <w:rFonts w:hint="cs"/>
+                <w:rtl/>
+              </w:rPr>
+              <w:t>قرار بدهد</w:t>
             </w:r>
           </w:p>
         </w:tc>
@@ -736,38 +1008,49 @@
             <w:pPr>
               <w:jc w:val="center"/>
             </w:pPr>
-          </w:p>
-        </w:tc>
-        <w:tc>
-          <w:tcPr>
-            <w:tcW w:w="5490" w:type="dxa"/>
-          </w:tcPr>
-          <w:p>
-            <w:pPr>
-              <w:jc w:val="center"/>
-              <w:rPr>
-                <w:lang w:bidi="fa-IR"/>
-              </w:rPr>
-            </w:pPr>
-          </w:p>
-        </w:tc>
-        <w:tc>
-          <w:tcPr>
-            <w:tcW w:w="2785" w:type="dxa"/>
-          </w:tcPr>
-          <w:p>
-            <w:pPr>
-              <w:jc w:val="right"/>
-              <w:rPr>
-                <w:rtl/>
-              </w:rPr>
-            </w:pPr>
-            <w:r>
-              <w:rPr>
-                <w:rFonts w:hint="cs"/>
-                <w:rtl/>
-              </w:rPr>
-              <w:t>قرار بدهد</w:t>
+            <w:r>
+              <w:t>6 (b)</w:t>
+            </w:r>
+          </w:p>
+        </w:tc>
+        <w:tc>
+          <w:tcPr>
+            <w:tcW w:w="5490" w:type="dxa"/>
+          </w:tcPr>
+          <w:p>
+            <w:pPr>
+              <w:jc w:val="center"/>
+              <w:rPr>
+                <w:lang w:bidi="fa-IR"/>
+              </w:rPr>
+            </w:pPr>
+            <w:r>
+              <w:rPr>
+                <w:lang w:bidi="fa-IR"/>
+              </w:rPr>
+              <w:t>(A) limited course count</w:t>
+            </w:r>
+          </w:p>
+        </w:tc>
+        <w:tc>
+          <w:tcPr>
+            <w:tcW w:w="2785" w:type="dxa"/>
+          </w:tcPr>
+          <w:p>
+            <w:pPr>
+              <w:jc w:val="right"/>
+              <w:rPr>
+                <w:rtl/>
+                <w:lang w:bidi="fa-IR"/>
+              </w:rPr>
+            </w:pPr>
+            <w:r>
+              <w:rPr>
+                <w:rFonts w:hint="cs"/>
+                <w:rtl/>
+                <w:lang w:bidi="fa-IR"/>
+              </w:rPr>
+              <w:t>محدودیت تعداد واحد درسی (مطابق با ثبت نام مقدماتی)</w:t>
             </w:r>
           </w:p>
         </w:tc>
@@ -785,6 +1068,103 @@
               <w:jc w:val="center"/>
             </w:pPr>
             <w:r>
+              <w:t>3</w:t>
+            </w:r>
+          </w:p>
+        </w:tc>
+        <w:tc>
+          <w:tcPr>
+            <w:tcW w:w="5490" w:type="dxa"/>
+          </w:tcPr>
+          <w:p>
+            <w:pPr>
+              <w:jc w:val="center"/>
+              <w:rPr>
+                <w:lang w:bidi="fa-IR"/>
+              </w:rPr>
+            </w:pPr>
+            <w:r>
+              <w:rPr>
+                <w:lang w:bidi="fa-IR"/>
+              </w:rPr>
+              <w:t xml:space="preserve">(AS) </w:t>
+            </w:r>
+            <w:r>
+              <w:rPr>
+                <w:lang w:bidi="fa-IR"/>
+              </w:rPr>
+              <w:t>Suggest (Course, Student)</w:t>
+            </w:r>
+          </w:p>
+          <w:p>
+            <w:pPr>
+              <w:jc w:val="center"/>
+              <w:rPr>
+                <w:lang w:bidi="fa-IR"/>
+              </w:rPr>
+            </w:pPr>
+            <w:r>
+              <w:rPr>
+                <w:lang w:bidi="fa-IR"/>
+              </w:rPr>
+              <w:t>(0…n,1)</w:t>
+            </w:r>
+          </w:p>
+        </w:tc>
+        <w:tc>
+          <w:tcPr>
+            <w:tcW w:w="2785" w:type="dxa"/>
+          </w:tcPr>
+          <w:p>
+            <w:pPr>
+              <w:jc w:val="right"/>
+              <w:rPr>
+                <w:rFonts w:hint="cs"/>
+                <w:rtl/>
+                <w:lang w:bidi="fa-IR"/>
+              </w:rPr>
+            </w:pPr>
+            <w:r>
+              <w:rPr>
+                <w:rFonts w:hint="cs"/>
+                <w:rtl/>
+                <w:lang w:bidi="fa-IR"/>
+              </w:rPr>
+              <w:t xml:space="preserve">پیشنهاد </w:t>
+            </w:r>
+            <w:commentRangeStart w:id="0"/>
+            <w:r>
+              <w:rPr>
+                <w:rFonts w:hint="cs"/>
+                <w:rtl/>
+                <w:lang w:bidi="fa-IR"/>
+              </w:rPr>
+              <w:t>بدهد</w:t>
+            </w:r>
+            <w:commentRangeEnd w:id="0"/>
+            <w:r>
+              <w:rPr>
+                <w:rStyle w:val="CommentReference"/>
+                <w:rtl/>
+              </w:rPr>
+              <w:commentReference w:id="0"/>
+            </w:r>
+          </w:p>
+        </w:tc>
+      </w:tr>
+      <w:tr>
+        <w:trPr>
+          <w:trHeight w:val="440"/>
+        </w:trPr>
+        <w:tc>
+          <w:tcPr>
+            <w:tcW w:w="1075" w:type="dxa"/>
+          </w:tcPr>
+          <w:p>
+            <w:pPr>
+              <w:jc w:val="center"/>
+            </w:pPr>
+            <w:r>
               <w:t>6 (b)</w:t>
             </w:r>
           </w:p>
@@ -797,49 +1177,37 @@
             <w:pPr>
               <w:jc w:val="center"/>
               <w:rPr>
-                <w:lang w:bidi="fa-IR"/>
-              </w:rPr>
-            </w:pPr>
-            <w:r>
-              <w:rPr>
-                <w:lang w:bidi="fa-IR"/>
-              </w:rPr>
-              <w:t xml:space="preserve">(A) limited </w:t>
-            </w:r>
-            <w:r>
-              <w:rPr>
-                <w:lang w:bidi="fa-IR"/>
-              </w:rPr>
-              <w:t>course</w:t>
-            </w:r>
-            <w:r>
-              <w:rPr>
-                <w:lang w:bidi="fa-IR"/>
-              </w:rPr>
-              <w:t xml:space="preserve"> count</w:t>
-            </w:r>
-          </w:p>
-        </w:tc>
-        <w:tc>
-          <w:tcPr>
-            <w:tcW w:w="2785" w:type="dxa"/>
-          </w:tcPr>
-          <w:p>
-            <w:pPr>
-              <w:jc w:val="right"/>
-              <w:rPr>
-                <w:rFonts w:hint="cs"/>
-                <w:rtl/>
-                <w:lang w:bidi="fa-IR"/>
-              </w:rPr>
-            </w:pPr>
-            <w:r>
-              <w:rPr>
-                <w:rFonts w:hint="cs"/>
-                <w:rtl/>
-                <w:lang w:bidi="fa-IR"/>
-              </w:rPr>
-              <w:t>محدودیت تعداد واحد درسی (مطابق با ثبت نام مقدماتی)</w:t>
+                <w:rtl/>
+                <w:lang w:bidi="fa-IR"/>
+              </w:rPr>
+            </w:pPr>
+            <w:r>
+              <w:rPr>
+                <w:lang w:bidi="fa-IR"/>
+              </w:rPr>
+              <w:t>(A) Favorite Plans</w:t>
+            </w:r>
+          </w:p>
+        </w:tc>
+        <w:tc>
+          <w:tcPr>
+            <w:tcW w:w="2785" w:type="dxa"/>
+          </w:tcPr>
+          <w:p>
+            <w:pPr>
+              <w:jc w:val="right"/>
+              <w:rPr>
+                <w:rtl/>
+                <w:lang w:bidi="fa-IR"/>
+              </w:rPr>
+            </w:pPr>
+            <w:r>
+              <w:rPr>
+                <w:rFonts w:hint="cs"/>
+                <w:rtl/>
+                <w:lang w:bidi="fa-IR"/>
+              </w:rPr>
+              <w:t>برنامه های مورد علاقه</w:t>
             </w:r>
           </w:p>
         </w:tc>
@@ -857,6 +1225,310 @@
               <w:jc w:val="center"/>
             </w:pPr>
             <w:r>
+              <w:t>5 (b)</w:t>
+            </w:r>
+          </w:p>
+        </w:tc>
+        <w:tc>
+          <w:tcPr>
+            <w:tcW w:w="5490" w:type="dxa"/>
+          </w:tcPr>
+          <w:p>
+            <w:pPr>
+              <w:jc w:val="center"/>
+              <w:rPr>
+                <w:lang w:bidi="fa-IR"/>
+              </w:rPr>
+            </w:pPr>
+            <w:r>
+              <w:rPr>
+                <w:lang w:bidi="fa-IR"/>
+              </w:rPr>
+              <w:t>(1,0…4)</w:t>
+            </w:r>
+          </w:p>
+        </w:tc>
+        <w:tc>
+          <w:tcPr>
+            <w:tcW w:w="2785" w:type="dxa"/>
+          </w:tcPr>
+          <w:p>
+            <w:pPr>
+              <w:jc w:val="right"/>
+              <w:rPr>
+                <w:rtl/>
+                <w:lang w:bidi="fa-IR"/>
+              </w:rPr>
+            </w:pPr>
+            <w:r>
+              <w:rPr>
+                <w:rFonts w:hint="cs"/>
+                <w:rtl/>
+                <w:lang w:bidi="fa-IR"/>
+              </w:rPr>
+              <w:t xml:space="preserve">حداکثر </w:t>
+            </w:r>
+            <w:r>
+              <w:rPr>
+                <w:rFonts w:hint="cs"/>
+                <w:rtl/>
+                <w:lang w:bidi="fa-IR"/>
+              </w:rPr>
+              <w:t>چهار</w:t>
+            </w:r>
+          </w:p>
+        </w:tc>
+      </w:tr>
+      <w:tr>
+        <w:trPr>
+          <w:trHeight w:val="440"/>
+        </w:trPr>
+        <w:tc>
+          <w:tcPr>
+            <w:tcW w:w="1075" w:type="dxa"/>
+          </w:tcPr>
+          <w:p>
+            <w:pPr>
+              <w:jc w:val="center"/>
+            </w:pPr>
+            <w:r>
+              <w:t>1 (a)</w:t>
+            </w:r>
+          </w:p>
+        </w:tc>
+        <w:tc>
+          <w:tcPr>
+            <w:tcW w:w="5490" w:type="dxa"/>
+          </w:tcPr>
+          <w:p>
+            <w:pPr>
+              <w:jc w:val="center"/>
+              <w:rPr>
+                <w:lang w:bidi="fa-IR"/>
+              </w:rPr>
+            </w:pPr>
+            <w:r>
+              <w:rPr>
+                <w:lang w:bidi="fa-IR"/>
+              </w:rPr>
+              <w:t>(C) Teacher</w:t>
+            </w:r>
+          </w:p>
+        </w:tc>
+        <w:tc>
+          <w:tcPr>
+            <w:tcW w:w="2785" w:type="dxa"/>
+          </w:tcPr>
+          <w:p>
+            <w:pPr>
+              <w:jc w:val="right"/>
+              <w:rPr>
+                <w:rFonts w:hint="cs"/>
+                <w:rtl/>
+                <w:lang w:bidi="fa-IR"/>
+              </w:rPr>
+            </w:pPr>
+            <w:r>
+              <w:rPr>
+                <w:rFonts w:hint="cs"/>
+                <w:rtl/>
+                <w:lang w:bidi="fa-IR"/>
+              </w:rPr>
+              <w:t>استاد</w:t>
+            </w:r>
+          </w:p>
+        </w:tc>
+      </w:tr>
+      <w:tr>
+        <w:trPr>
+          <w:trHeight w:val="440"/>
+        </w:trPr>
+        <w:tc>
+          <w:tcPr>
+            <w:tcW w:w="1075" w:type="dxa"/>
+          </w:tcPr>
+          <w:p>
+            <w:pPr>
+              <w:jc w:val="center"/>
+            </w:pPr>
+            <w:r>
+              <w:t>6 (b)</w:t>
+            </w:r>
+          </w:p>
+        </w:tc>
+        <w:tc>
+          <w:tcPr>
+            <w:tcW w:w="5490" w:type="dxa"/>
+          </w:tcPr>
+          <w:p>
+            <w:pPr>
+              <w:jc w:val="center"/>
+              <w:rPr>
+                <w:lang w:bidi="fa-IR"/>
+              </w:rPr>
+            </w:pPr>
+            <w:r>
+              <w:rPr>
+                <w:lang w:bidi="fa-IR"/>
+              </w:rPr>
+              <w:t>(A) Teacher poll</w:t>
+            </w:r>
+          </w:p>
+        </w:tc>
+        <w:tc>
+          <w:tcPr>
+            <w:tcW w:w="2785" w:type="dxa"/>
+          </w:tcPr>
+          <w:p>
+            <w:pPr>
+              <w:jc w:val="right"/>
+              <w:rPr>
+                <w:rFonts w:hint="cs"/>
+                <w:rtl/>
+                <w:lang w:bidi="fa-IR"/>
+              </w:rPr>
+            </w:pPr>
+            <w:r>
+              <w:rPr>
+                <w:rFonts w:hint="cs"/>
+                <w:rtl/>
+                <w:lang w:bidi="fa-IR"/>
+              </w:rPr>
+              <w:t>نظرسنجی هر استاد</w:t>
+            </w:r>
+          </w:p>
+        </w:tc>
+      </w:tr>
+      <w:tr>
+        <w:trPr>
+          <w:trHeight w:val="440"/>
+        </w:trPr>
+        <w:tc>
+          <w:tcPr>
+            <w:tcW w:w="1075" w:type="dxa"/>
+          </w:tcPr>
+          <w:p>
+            <w:pPr>
+              <w:jc w:val="center"/>
+            </w:pPr>
+            <w:r>
+              <w:t>6 (b)</w:t>
+            </w:r>
+          </w:p>
+        </w:tc>
+        <w:tc>
+          <w:tcPr>
+            <w:tcW w:w="5490" w:type="dxa"/>
+          </w:tcPr>
+          <w:p>
+            <w:pPr>
+              <w:jc w:val="center"/>
+              <w:rPr>
+                <w:lang w:bidi="fa-IR"/>
+              </w:rPr>
+            </w:pPr>
+            <w:r>
+              <w:rPr>
+                <w:lang w:bidi="fa-IR"/>
+              </w:rPr>
+              <w:t>(A) Teacher plan</w:t>
+            </w:r>
+          </w:p>
+        </w:tc>
+        <w:tc>
+          <w:tcPr>
+            <w:tcW w:w="2785" w:type="dxa"/>
+          </w:tcPr>
+          <w:p>
+            <w:pPr>
+              <w:jc w:val="right"/>
+              <w:rPr>
+                <w:rtl/>
+              </w:rPr>
+            </w:pPr>
+            <w:r>
+              <w:rPr>
+                <w:rFonts w:hint="cs"/>
+                <w:rtl/>
+              </w:rPr>
+              <w:t>طرح درس هر استاد</w:t>
+            </w:r>
+          </w:p>
+        </w:tc>
+      </w:tr>
+      <w:tr>
+        <w:trPr>
+          <w:trHeight w:val="440"/>
+        </w:trPr>
+        <w:tc>
+          <w:tcPr>
+            <w:tcW w:w="1075" w:type="dxa"/>
+          </w:tcPr>
+          <w:p>
+            <w:pPr>
+              <w:jc w:val="center"/>
+            </w:pPr>
+            <w:r>
+              <w:t>6 (b)</w:t>
+            </w:r>
+          </w:p>
+        </w:tc>
+        <w:tc>
+          <w:tcPr>
+            <w:tcW w:w="5490" w:type="dxa"/>
+          </w:tcPr>
+          <w:p>
+            <w:pPr>
+              <w:jc w:val="center"/>
+              <w:rPr>
+                <w:lang w:bidi="fa-IR"/>
+              </w:rPr>
+            </w:pPr>
+            <w:r>
+              <w:rPr>
+                <w:lang w:bidi="fa-IR"/>
+              </w:rPr>
+              <w:t>(A) Teacher name</w:t>
+            </w:r>
+          </w:p>
+        </w:tc>
+        <w:tc>
+          <w:tcPr>
+            <w:tcW w:w="2785" w:type="dxa"/>
+          </w:tcPr>
+          <w:p>
+            <w:pPr>
+              <w:jc w:val="right"/>
+              <w:rPr>
+                <w:rFonts w:hint="cs"/>
+                <w:rtl/>
+                <w:lang w:bidi="fa-IR"/>
+              </w:rPr>
+            </w:pPr>
+            <w:r>
+              <w:rPr>
+                <w:rFonts w:hint="cs"/>
+                <w:rtl/>
+                <w:lang w:bidi="fa-IR"/>
+              </w:rPr>
+              <w:t>نام استاد</w:t>
+            </w:r>
+          </w:p>
+        </w:tc>
+      </w:tr>
+      <w:tr>
+        <w:trPr>
+          <w:trHeight w:val="440"/>
+        </w:trPr>
+        <w:tc>
+          <w:tcPr>
+            <w:tcW w:w="1075" w:type="dxa"/>
+          </w:tcPr>
+          <w:p>
+            <w:pPr>
+              <w:jc w:val="center"/>
+            </w:pPr>
+            <w:r>
               <w:t>3</w:t>
             </w:r>
           </w:p>
@@ -876,29 +1548,52 @@
               <w:rPr>
                 <w:lang w:bidi="fa-IR"/>
               </w:rPr>
-              <w:t>Present</w:t>
-            </w:r>
-          </w:p>
-        </w:tc>
-        <w:tc>
-          <w:tcPr>
-            <w:tcW w:w="2785" w:type="dxa"/>
-          </w:tcPr>
-          <w:p>
-            <w:pPr>
-              <w:jc w:val="right"/>
-              <w:rPr>
-                <w:rFonts w:hint="cs"/>
-                <w:lang w:bidi="fa-IR"/>
-              </w:rPr>
-            </w:pPr>
-            <w:r>
-              <w:rPr>
-                <w:rFonts w:hint="cs"/>
-                <w:rtl/>
-                <w:lang w:bidi="fa-IR"/>
-              </w:rPr>
-              <w:t>ارائه بدهد</w:t>
+              <w:t>(AS) Present (Teacher, Course)</w:t>
+            </w:r>
+          </w:p>
+          <w:p>
+            <w:pPr>
+              <w:jc w:val="center"/>
+              <w:rPr>
+                <w:lang w:bidi="fa-IR"/>
+              </w:rPr>
+            </w:pPr>
+            <w:r>
+              <w:rPr>
+                <w:lang w:bidi="fa-IR"/>
+              </w:rPr>
+              <w:t>(m, n)</w:t>
+            </w:r>
+          </w:p>
+        </w:tc>
+        <w:tc>
+          <w:tcPr>
+            <w:tcW w:w="2785" w:type="dxa"/>
+          </w:tcPr>
+          <w:p>
+            <w:pPr>
+              <w:jc w:val="right"/>
+              <w:rPr>
+                <w:rFonts w:hint="cs"/>
+                <w:rtl/>
+                <w:lang w:bidi="fa-IR"/>
+              </w:rPr>
+            </w:pPr>
+            <w:r>
+              <w:rPr>
+                <w:rFonts w:hint="cs"/>
+                <w:rtl/>
+                <w:lang w:bidi="fa-IR"/>
+              </w:rPr>
+              <w:t>ار</w:t>
+            </w:r>
+            <w:r>
+              <w:rPr>
+                <w:rFonts w:hint="cs"/>
+                <w:rtl/>
+                <w:lang w:bidi="fa-IR"/>
+              </w:rPr>
+              <w:t>ائه بدهد</w:t>
             </w:r>
           </w:p>
         </w:tc>
@@ -914,574 +1609,63 @@
           <w:p>
             <w:pPr>
               <w:jc w:val="center"/>
-            </w:pPr>
-            <w:r>
-              <w:t>6 (b)</w:t>
-            </w:r>
-          </w:p>
-        </w:tc>
-        <w:tc>
-          <w:tcPr>
-            <w:tcW w:w="5490" w:type="dxa"/>
-          </w:tcPr>
-          <w:p>
-            <w:pPr>
-              <w:jc w:val="center"/>
-              <w:rPr>
-                <w:rFonts w:hint="cs"/>
-                <w:rtl/>
-                <w:lang w:bidi="fa-IR"/>
-              </w:rPr>
-            </w:pPr>
-            <w:r>
-              <w:rPr>
-                <w:lang w:bidi="fa-IR"/>
-              </w:rPr>
-              <w:t>(A) Favorite Plans</w:t>
-            </w:r>
-          </w:p>
-        </w:tc>
-        <w:tc>
-          <w:tcPr>
-            <w:tcW w:w="2785" w:type="dxa"/>
-          </w:tcPr>
-          <w:p>
-            <w:pPr>
-              <w:jc w:val="right"/>
-              <w:rPr>
-                <w:rFonts w:hint="cs"/>
-                <w:rtl/>
-                <w:lang w:bidi="fa-IR"/>
-              </w:rPr>
-            </w:pPr>
-            <w:r>
-              <w:rPr>
-                <w:rFonts w:hint="cs"/>
-                <w:rtl/>
-                <w:lang w:bidi="fa-IR"/>
-              </w:rPr>
-              <w:t>برنامه های مورد علاقه</w:t>
-            </w:r>
-          </w:p>
-        </w:tc>
-      </w:tr>
-      <w:tr>
-        <w:trPr>
-          <w:trHeight w:val="440"/>
-        </w:trPr>
-        <w:tc>
-          <w:tcPr>
-            <w:tcW w:w="1075" w:type="dxa"/>
-          </w:tcPr>
-          <w:p>
-            <w:pPr>
-              <w:jc w:val="center"/>
-            </w:pPr>
-            <w:r>
-              <w:t>5 (b)</w:t>
-            </w:r>
-          </w:p>
-        </w:tc>
-        <w:tc>
-          <w:tcPr>
-            <w:tcW w:w="5490" w:type="dxa"/>
-          </w:tcPr>
-          <w:p>
-            <w:pPr>
-              <w:jc w:val="center"/>
-              <w:rPr>
-                <w:lang w:bidi="fa-IR"/>
-              </w:rPr>
-            </w:pPr>
-            <w:r>
-              <w:rPr>
-                <w:lang w:bidi="fa-IR"/>
-              </w:rPr>
-              <w:t>(1,0…4)</w:t>
-            </w:r>
-          </w:p>
-        </w:tc>
-        <w:tc>
-          <w:tcPr>
-            <w:tcW w:w="2785" w:type="dxa"/>
-          </w:tcPr>
-          <w:p>
-            <w:pPr>
-              <w:jc w:val="right"/>
-              <w:rPr>
-                <w:rFonts w:hint="cs"/>
-                <w:rtl/>
-                <w:lang w:bidi="fa-IR"/>
-              </w:rPr>
-            </w:pPr>
-            <w:r>
-              <w:rPr>
-                <w:rFonts w:hint="cs"/>
-                <w:rtl/>
-                <w:lang w:bidi="fa-IR"/>
-              </w:rPr>
-              <w:t xml:space="preserve">حداکثر </w:t>
-            </w:r>
-            <w:r>
-              <w:rPr>
-                <w:rFonts w:hint="cs"/>
-                <w:rtl/>
-                <w:lang w:bidi="fa-IR"/>
-              </w:rPr>
-              <w:t>چهار</w:t>
-            </w:r>
-          </w:p>
-        </w:tc>
-      </w:tr>
-      <w:tr>
-        <w:trPr>
-          <w:trHeight w:val="440"/>
-        </w:trPr>
-        <w:tc>
-          <w:tcPr>
-            <w:tcW w:w="1075" w:type="dxa"/>
-          </w:tcPr>
-          <w:p>
-            <w:pPr>
-              <w:jc w:val="center"/>
-            </w:pPr>
-          </w:p>
-        </w:tc>
-        <w:tc>
-          <w:tcPr>
-            <w:tcW w:w="5490" w:type="dxa"/>
-          </w:tcPr>
-          <w:p>
-            <w:pPr>
-              <w:jc w:val="center"/>
-              <w:rPr>
-                <w:lang w:bidi="fa-IR"/>
-              </w:rPr>
-            </w:pPr>
-          </w:p>
-        </w:tc>
-        <w:tc>
-          <w:tcPr>
-            <w:tcW w:w="2785" w:type="dxa"/>
-          </w:tcPr>
-          <w:p>
-            <w:pPr>
-              <w:jc w:val="right"/>
-              <w:rPr>
-                <w:rtl/>
-              </w:rPr>
-            </w:pPr>
-          </w:p>
-        </w:tc>
-      </w:tr>
-      <w:tr>
-        <w:trPr>
-          <w:trHeight w:val="440"/>
-        </w:trPr>
-        <w:tc>
-          <w:tcPr>
-            <w:tcW w:w="1075" w:type="dxa"/>
-          </w:tcPr>
-          <w:p>
-            <w:pPr>
-              <w:jc w:val="center"/>
-            </w:pPr>
-          </w:p>
-        </w:tc>
-        <w:tc>
-          <w:tcPr>
-            <w:tcW w:w="5490" w:type="dxa"/>
-          </w:tcPr>
-          <w:p>
-            <w:pPr>
-              <w:jc w:val="center"/>
-              <w:rPr>
-                <w:lang w:bidi="fa-IR"/>
-              </w:rPr>
-            </w:pPr>
-          </w:p>
-        </w:tc>
-        <w:tc>
-          <w:tcPr>
-            <w:tcW w:w="2785" w:type="dxa"/>
-          </w:tcPr>
-          <w:p>
-            <w:pPr>
-              <w:jc w:val="right"/>
-              <w:rPr>
-                <w:rtl/>
-              </w:rPr>
-            </w:pPr>
-          </w:p>
-        </w:tc>
-      </w:tr>
-      <w:tr>
-        <w:trPr>
-          <w:trHeight w:val="440"/>
-        </w:trPr>
-        <w:tc>
-          <w:tcPr>
-            <w:tcW w:w="1075" w:type="dxa"/>
-          </w:tcPr>
-          <w:p>
-            <w:pPr>
-              <w:jc w:val="center"/>
-            </w:pPr>
-          </w:p>
-        </w:tc>
-        <w:tc>
-          <w:tcPr>
-            <w:tcW w:w="5490" w:type="dxa"/>
-          </w:tcPr>
-          <w:p>
-            <w:pPr>
-              <w:jc w:val="center"/>
-              <w:rPr>
-                <w:lang w:bidi="fa-IR"/>
-              </w:rPr>
-            </w:pPr>
-          </w:p>
-        </w:tc>
-        <w:tc>
-          <w:tcPr>
-            <w:tcW w:w="2785" w:type="dxa"/>
-          </w:tcPr>
-          <w:p>
-            <w:pPr>
-              <w:jc w:val="right"/>
-              <w:rPr>
-                <w:rtl/>
-              </w:rPr>
-            </w:pPr>
-          </w:p>
-        </w:tc>
-      </w:tr>
-      <w:tr>
-        <w:trPr>
-          <w:trHeight w:val="440"/>
-        </w:trPr>
-        <w:tc>
-          <w:tcPr>
-            <w:tcW w:w="1075" w:type="dxa"/>
-          </w:tcPr>
-          <w:p>
-            <w:pPr>
-              <w:jc w:val="center"/>
-            </w:pPr>
-          </w:p>
-        </w:tc>
-        <w:tc>
-          <w:tcPr>
-            <w:tcW w:w="5490" w:type="dxa"/>
-          </w:tcPr>
-          <w:p>
-            <w:pPr>
-              <w:jc w:val="center"/>
-              <w:rPr>
-                <w:lang w:bidi="fa-IR"/>
-              </w:rPr>
-            </w:pPr>
-          </w:p>
-        </w:tc>
-        <w:tc>
-          <w:tcPr>
-            <w:tcW w:w="2785" w:type="dxa"/>
-          </w:tcPr>
-          <w:p>
-            <w:pPr>
-              <w:jc w:val="right"/>
-              <w:rPr>
-                <w:rtl/>
-              </w:rPr>
-            </w:pPr>
-          </w:p>
-        </w:tc>
-      </w:tr>
-      <w:tr>
-        <w:trPr>
-          <w:trHeight w:val="440"/>
-        </w:trPr>
-        <w:tc>
-          <w:tcPr>
-            <w:tcW w:w="1075" w:type="dxa"/>
-          </w:tcPr>
-          <w:p>
-            <w:pPr>
-              <w:jc w:val="center"/>
-            </w:pPr>
-          </w:p>
-        </w:tc>
-        <w:tc>
-          <w:tcPr>
-            <w:tcW w:w="5490" w:type="dxa"/>
-          </w:tcPr>
-          <w:p>
-            <w:pPr>
-              <w:jc w:val="center"/>
-              <w:rPr>
-                <w:lang w:bidi="fa-IR"/>
-              </w:rPr>
-            </w:pPr>
-          </w:p>
-        </w:tc>
-        <w:tc>
-          <w:tcPr>
-            <w:tcW w:w="2785" w:type="dxa"/>
-          </w:tcPr>
-          <w:p>
-            <w:pPr>
-              <w:jc w:val="right"/>
-              <w:rPr>
-                <w:rtl/>
-              </w:rPr>
-            </w:pPr>
-          </w:p>
-        </w:tc>
-      </w:tr>
-      <w:tr>
-        <w:trPr>
-          <w:trHeight w:val="440"/>
-        </w:trPr>
-        <w:tc>
-          <w:tcPr>
-            <w:tcW w:w="1075" w:type="dxa"/>
-          </w:tcPr>
-          <w:p>
-            <w:pPr>
-              <w:jc w:val="center"/>
-            </w:pPr>
-          </w:p>
-        </w:tc>
-        <w:tc>
-          <w:tcPr>
-            <w:tcW w:w="5490" w:type="dxa"/>
-          </w:tcPr>
-          <w:p>
-            <w:pPr>
-              <w:jc w:val="center"/>
-              <w:rPr>
-                <w:lang w:bidi="fa-IR"/>
-              </w:rPr>
-            </w:pPr>
-          </w:p>
-        </w:tc>
-        <w:tc>
-          <w:tcPr>
-            <w:tcW w:w="2785" w:type="dxa"/>
-          </w:tcPr>
-          <w:p>
-            <w:pPr>
-              <w:jc w:val="right"/>
-              <w:rPr>
-                <w:rtl/>
-              </w:rPr>
-            </w:pPr>
-          </w:p>
-        </w:tc>
-      </w:tr>
-      <w:tr>
-        <w:trPr>
-          <w:trHeight w:val="440"/>
-        </w:trPr>
-        <w:tc>
-          <w:tcPr>
-            <w:tcW w:w="1075" w:type="dxa"/>
-          </w:tcPr>
-          <w:p>
-            <w:pPr>
-              <w:jc w:val="center"/>
-            </w:pPr>
-          </w:p>
-        </w:tc>
-        <w:tc>
-          <w:tcPr>
-            <w:tcW w:w="5490" w:type="dxa"/>
-          </w:tcPr>
-          <w:p>
-            <w:pPr>
-              <w:jc w:val="center"/>
-              <w:rPr>
-                <w:lang w:bidi="fa-IR"/>
-              </w:rPr>
-            </w:pPr>
-          </w:p>
-        </w:tc>
-        <w:tc>
-          <w:tcPr>
-            <w:tcW w:w="2785" w:type="dxa"/>
-          </w:tcPr>
-          <w:p>
-            <w:pPr>
-              <w:jc w:val="right"/>
-              <w:rPr>
-                <w:rtl/>
-              </w:rPr>
-            </w:pPr>
-          </w:p>
-        </w:tc>
-      </w:tr>
-      <w:tr>
-        <w:trPr>
-          <w:trHeight w:val="440"/>
-        </w:trPr>
-        <w:tc>
-          <w:tcPr>
-            <w:tcW w:w="1075" w:type="dxa"/>
-          </w:tcPr>
-          <w:p>
-            <w:pPr>
-              <w:jc w:val="center"/>
-            </w:pPr>
-          </w:p>
-        </w:tc>
-        <w:tc>
-          <w:tcPr>
-            <w:tcW w:w="5490" w:type="dxa"/>
-          </w:tcPr>
-          <w:p>
-            <w:pPr>
-              <w:jc w:val="center"/>
-              <w:rPr>
-                <w:lang w:bidi="fa-IR"/>
-              </w:rPr>
-            </w:pPr>
-          </w:p>
-        </w:tc>
-        <w:tc>
-          <w:tcPr>
-            <w:tcW w:w="2785" w:type="dxa"/>
-          </w:tcPr>
-          <w:p>
-            <w:pPr>
-              <w:jc w:val="right"/>
-              <w:rPr>
-                <w:rtl/>
-              </w:rPr>
-            </w:pPr>
-          </w:p>
-        </w:tc>
-      </w:tr>
-      <w:tr>
-        <w:trPr>
-          <w:trHeight w:val="440"/>
-        </w:trPr>
-        <w:tc>
-          <w:tcPr>
-            <w:tcW w:w="1075" w:type="dxa"/>
-          </w:tcPr>
-          <w:p>
-            <w:pPr>
-              <w:jc w:val="center"/>
-              <w:rPr>
-                <w:rtl/>
-              </w:rPr>
-            </w:pPr>
-            <w:r>
-              <w:t>1</w:t>
-            </w:r>
-            <w:r>
-              <w:t xml:space="preserve"> (a)</w:t>
-            </w:r>
-          </w:p>
-        </w:tc>
-        <w:tc>
-          <w:tcPr>
-            <w:tcW w:w="5490" w:type="dxa"/>
-          </w:tcPr>
-          <w:p>
-            <w:pPr>
-              <w:jc w:val="center"/>
-              <w:rPr>
-                <w:rtl/>
-                <w:lang w:bidi="fa-IR"/>
-              </w:rPr>
-            </w:pPr>
-            <w:r>
-              <w:rPr>
-                <w:lang w:bidi="fa-IR"/>
-              </w:rPr>
-              <w:t>(C) Course</w:t>
-            </w:r>
-          </w:p>
-          <w:p>
-            <w:pPr>
-              <w:rPr>
-                <w:lang w:bidi="fa-IR"/>
-              </w:rPr>
-            </w:pPr>
-          </w:p>
-        </w:tc>
-        <w:tc>
-          <w:tcPr>
-            <w:tcW w:w="2785" w:type="dxa"/>
-          </w:tcPr>
-          <w:p>
-            <w:pPr>
-              <w:jc w:val="right"/>
-            </w:pPr>
-            <w:r>
-              <w:rPr>
-                <w:rFonts w:hint="cs"/>
-                <w:rtl/>
-              </w:rPr>
-              <w:t>درس</w:t>
-            </w:r>
-          </w:p>
-        </w:tc>
-      </w:tr>
-      <w:tr>
-        <w:trPr>
-          <w:trHeight w:val="440"/>
-        </w:trPr>
-        <w:tc>
-          <w:tcPr>
-            <w:tcW w:w="1075" w:type="dxa"/>
-          </w:tcPr>
-          <w:p>
-            <w:pPr>
-              <w:jc w:val="center"/>
-            </w:pPr>
-            <w:r>
-              <w:t>6 (b)</w:t>
-            </w:r>
-          </w:p>
-        </w:tc>
-        <w:tc>
-          <w:tcPr>
-            <w:tcW w:w="5490" w:type="dxa"/>
-          </w:tcPr>
-          <w:p>
-            <w:pPr>
-              <w:jc w:val="center"/>
-              <w:rPr>
-                <w:lang w:bidi="fa-IR"/>
-              </w:rPr>
-            </w:pPr>
-            <w:r>
-              <w:rPr>
-                <w:lang w:bidi="fa-IR"/>
-              </w:rPr>
-              <w:t>(A) Course code</w:t>
-            </w:r>
-          </w:p>
-        </w:tc>
-        <w:tc>
-          <w:tcPr>
-            <w:tcW w:w="2785" w:type="dxa"/>
-          </w:tcPr>
-          <w:p>
-            <w:pPr>
-              <w:jc w:val="right"/>
-              <w:rPr>
-                <w:rtl/>
-              </w:rPr>
-            </w:pPr>
-            <w:r>
-              <w:rPr>
-                <w:rFonts w:hint="cs"/>
-                <w:rtl/>
-              </w:rPr>
-              <w:t>کد درس</w:t>
+              <w:rPr>
+                <w:lang w:bidi="fa-IR"/>
+              </w:rPr>
+            </w:pPr>
+            <w:r>
+              <w:rPr>
+                <w:lang w:bidi="fa-IR"/>
+              </w:rPr>
+              <w:t>1 (C)</w:t>
+            </w:r>
+          </w:p>
+        </w:tc>
+        <w:tc>
+          <w:tcPr>
+            <w:tcW w:w="5490" w:type="dxa"/>
+          </w:tcPr>
+          <w:p>
+            <w:pPr>
+              <w:jc w:val="center"/>
+              <w:rPr>
+                <w:lang w:bidi="fa-IR"/>
+              </w:rPr>
+            </w:pPr>
+            <w:r>
+              <w:rPr>
+                <w:lang w:bidi="fa-IR"/>
+              </w:rPr>
+              <w:t xml:space="preserve">(AC) Presented Courses </w:t>
+            </w:r>
+            <w:r>
+              <w:rPr>
+                <w:lang w:bidi="fa-IR"/>
+              </w:rPr>
+              <w:t>(present)</w:t>
+            </w:r>
+          </w:p>
+        </w:tc>
+        <w:tc>
+          <w:tcPr>
+            <w:tcW w:w="2785" w:type="dxa"/>
+          </w:tcPr>
+          <w:p>
+            <w:pPr>
+              <w:jc w:val="right"/>
+              <w:rPr>
+                <w:rFonts w:hint="cs"/>
+                <w:rtl/>
+                <w:lang w:bidi="fa-IR"/>
+              </w:rPr>
+            </w:pPr>
+            <w:r>
+              <w:rPr>
+                <w:rFonts w:hint="cs"/>
+                <w:rtl/>
+                <w:lang w:bidi="fa-IR"/>
+              </w:rPr>
+              <w:t>درس های ارائه شده</w:t>
             </w:r>
           </w:p>
         </w:tc>
@@ -1519,6 +1703,248 @@
               <w:rPr>
                 <w:lang w:bidi="fa-IR"/>
               </w:rPr>
+              <w:t>(A) Education term</w:t>
+            </w:r>
+          </w:p>
+        </w:tc>
+        <w:tc>
+          <w:tcPr>
+            <w:tcW w:w="2785" w:type="dxa"/>
+          </w:tcPr>
+          <w:p>
+            <w:pPr>
+              <w:jc w:val="right"/>
+              <w:rPr>
+                <w:rFonts w:hint="cs"/>
+                <w:rtl/>
+                <w:lang w:bidi="fa-IR"/>
+              </w:rPr>
+            </w:pPr>
+            <w:r>
+              <w:rPr>
+                <w:rFonts w:hint="cs"/>
+                <w:rtl/>
+                <w:lang w:bidi="fa-IR"/>
+              </w:rPr>
+              <w:t>نیمسال تحصیلی</w:t>
+            </w:r>
+          </w:p>
+        </w:tc>
+      </w:tr>
+      <w:tr>
+        <w:trPr>
+          <w:trHeight w:val="440"/>
+        </w:trPr>
+        <w:tc>
+          <w:tcPr>
+            <w:tcW w:w="1075" w:type="dxa"/>
+          </w:tcPr>
+          <w:p>
+            <w:pPr>
+              <w:jc w:val="center"/>
+            </w:pPr>
+            <w:r>
+              <w:t>6 (b)</w:t>
+            </w:r>
+          </w:p>
+        </w:tc>
+        <w:tc>
+          <w:tcPr>
+            <w:tcW w:w="5490" w:type="dxa"/>
+          </w:tcPr>
+          <w:p>
+            <w:pPr>
+              <w:jc w:val="center"/>
+              <w:rPr>
+                <w:lang w:bidi="fa-IR"/>
+              </w:rPr>
+            </w:pPr>
+            <w:r>
+              <w:rPr>
+                <w:lang w:bidi="fa-IR"/>
+              </w:rPr>
+              <w:t>(A) Education year</w:t>
+            </w:r>
+          </w:p>
+        </w:tc>
+        <w:tc>
+          <w:tcPr>
+            <w:tcW w:w="2785" w:type="dxa"/>
+          </w:tcPr>
+          <w:p>
+            <w:pPr>
+              <w:jc w:val="right"/>
+              <w:rPr>
+                <w:rtl/>
+              </w:rPr>
+            </w:pPr>
+            <w:r>
+              <w:rPr>
+                <w:rFonts w:hint="cs"/>
+                <w:rtl/>
+              </w:rPr>
+              <w:t>سال تحصیلی</w:t>
+            </w:r>
+          </w:p>
+        </w:tc>
+      </w:tr>
+      <w:tr>
+        <w:trPr>
+          <w:trHeight w:val="440"/>
+        </w:trPr>
+        <w:tc>
+          <w:tcPr>
+            <w:tcW w:w="1075" w:type="dxa"/>
+          </w:tcPr>
+          <w:p>
+            <w:pPr>
+              <w:jc w:val="center"/>
+              <w:rPr>
+                <w:rtl/>
+              </w:rPr>
+            </w:pPr>
+            <w:r>
+              <w:t>1</w:t>
+            </w:r>
+            <w:r>
+              <w:t xml:space="preserve"> (a)</w:t>
+            </w:r>
+          </w:p>
+        </w:tc>
+        <w:tc>
+          <w:tcPr>
+            <w:tcW w:w="5490" w:type="dxa"/>
+          </w:tcPr>
+          <w:p>
+            <w:pPr>
+              <w:jc w:val="center"/>
+              <w:rPr>
+                <w:rtl/>
+                <w:lang w:bidi="fa-IR"/>
+              </w:rPr>
+            </w:pPr>
+            <w:r>
+              <w:rPr>
+                <w:lang w:bidi="fa-IR"/>
+              </w:rPr>
+              <w:t>(C) Course</w:t>
+            </w:r>
+          </w:p>
+          <w:p>
+            <w:pPr>
+              <w:rPr>
+                <w:lang w:bidi="fa-IR"/>
+              </w:rPr>
+            </w:pPr>
+          </w:p>
+        </w:tc>
+        <w:tc>
+          <w:tcPr>
+            <w:tcW w:w="2785" w:type="dxa"/>
+          </w:tcPr>
+          <w:p>
+            <w:pPr>
+              <w:jc w:val="right"/>
+            </w:pPr>
+            <w:r>
+              <w:rPr>
+                <w:rFonts w:hint="cs"/>
+                <w:rtl/>
+              </w:rPr>
+              <w:t>درس</w:t>
+            </w:r>
+          </w:p>
+        </w:tc>
+      </w:tr>
+      <w:tr>
+        <w:trPr>
+          <w:trHeight w:val="440"/>
+        </w:trPr>
+        <w:tc>
+          <w:tcPr>
+            <w:tcW w:w="1075" w:type="dxa"/>
+          </w:tcPr>
+          <w:p>
+            <w:pPr>
+              <w:jc w:val="center"/>
+            </w:pPr>
+            <w:r>
+              <w:t>6 (b)</w:t>
+            </w:r>
+          </w:p>
+        </w:tc>
+        <w:tc>
+          <w:tcPr>
+            <w:tcW w:w="5490" w:type="dxa"/>
+          </w:tcPr>
+          <w:p>
+            <w:pPr>
+              <w:jc w:val="center"/>
+              <w:rPr>
+                <w:lang w:bidi="fa-IR"/>
+              </w:rPr>
+            </w:pPr>
+            <w:r>
+              <w:rPr>
+                <w:lang w:bidi="fa-IR"/>
+              </w:rPr>
+              <w:t>(A) Course code</w:t>
+            </w:r>
+          </w:p>
+        </w:tc>
+        <w:tc>
+          <w:tcPr>
+            <w:tcW w:w="2785" w:type="dxa"/>
+          </w:tcPr>
+          <w:p>
+            <w:pPr>
+              <w:jc w:val="right"/>
+              <w:rPr>
+                <w:rtl/>
+              </w:rPr>
+            </w:pPr>
+            <w:r>
+              <w:rPr>
+                <w:rFonts w:hint="cs"/>
+                <w:rtl/>
+              </w:rPr>
+              <w:t>کد درس</w:t>
+            </w:r>
+          </w:p>
+        </w:tc>
+      </w:tr>
+      <w:tr>
+        <w:trPr>
+          <w:trHeight w:val="440"/>
+        </w:trPr>
+        <w:tc>
+          <w:tcPr>
+            <w:tcW w:w="1075" w:type="dxa"/>
+          </w:tcPr>
+          <w:p>
+            <w:pPr>
+              <w:jc w:val="center"/>
+            </w:pPr>
+            <w:r>
+              <w:t>6 (b)</w:t>
+            </w:r>
+          </w:p>
+        </w:tc>
+        <w:tc>
+          <w:tcPr>
+            <w:tcW w:w="5490" w:type="dxa"/>
+          </w:tcPr>
+          <w:p>
+            <w:pPr>
+              <w:jc w:val="center"/>
+              <w:rPr>
+                <w:lang w:bidi="fa-IR"/>
+              </w:rPr>
+            </w:pPr>
+            <w:r>
+              <w:rPr>
+                <w:lang w:bidi="fa-IR"/>
+              </w:rPr>
               <w:t>(A) Course name</w:t>
             </w:r>
           </w:p>
@@ -1921,13 +2347,7 @@
               <w:rPr>
                 <w:lang w:bidi="fa-IR"/>
               </w:rPr>
-              <w:t xml:space="preserve">(A) Course </w:t>
-            </w:r>
-            <w:r>
-              <w:rPr>
-                <w:lang w:bidi="fa-IR"/>
-              </w:rPr>
-              <w:t>exam date</w:t>
+              <w:t>(A) Course exam date</w:t>
             </w:r>
           </w:p>
         </w:tc>
@@ -1977,7 +2397,6 @@
             <w:pPr>
               <w:jc w:val="center"/>
               <w:rPr>
-                <w:rFonts w:hint="cs"/>
                 <w:rtl/>
                 <w:lang w:bidi="fa-IR"/>
               </w:rPr>
@@ -2004,7 +2423,6 @@
             <w:pPr>
               <w:jc w:val="right"/>
               <w:rPr>
-                <w:rFonts w:hint="cs"/>
                 <w:rtl/>
                 <w:lang w:bidi="fa-IR"/>
               </w:rPr>
@@ -2045,7 +2463,6 @@
             <w:pPr>
               <w:jc w:val="center"/>
               <w:rPr>
-                <w:rFonts w:hint="cs"/>
                 <w:rtl/>
                 <w:lang w:bidi="fa-IR"/>
               </w:rPr>
@@ -2066,7 +2483,6 @@
             <w:pPr>
               <w:jc w:val="right"/>
               <w:rPr>
-                <w:rFonts w:hint="cs"/>
                 <w:rtl/>
                 <w:lang w:bidi="fa-IR"/>
               </w:rPr>
@@ -2145,7 +2561,6 @@
             <w:pPr>
               <w:jc w:val="center"/>
               <w:rPr>
-                <w:rFonts w:hint="cs"/>
                 <w:color w:val="FFC000"/>
                 <w:rtl/>
                 <w:lang w:bidi="fa-IR"/>
@@ -2170,7 +2585,6 @@
             <w:pPr>
               <w:jc w:val="right"/>
               <w:rPr>
-                <w:rFonts w:hint="cs"/>
                 <w:color w:val="FFC000"/>
                 <w:rtl/>
                 <w:lang w:bidi="fa-IR"/>
@@ -2235,7 +2649,6 @@
             <w:pPr>
               <w:jc w:val="right"/>
               <w:rPr>
-                <w:rFonts w:hint="cs"/>
                 <w:rtl/>
                 <w:lang w:bidi="fa-IR"/>
               </w:rPr>
@@ -2291,17 +2704,22 @@
               </w:rPr>
               <w:t>(AC) Message</w:t>
             </w:r>
-          </w:p>
-        </w:tc>
-        <w:tc>
-          <w:tcPr>
-            <w:tcW w:w="2785" w:type="dxa"/>
-          </w:tcPr>
-          <w:p>
-            <w:pPr>
-              <w:jc w:val="right"/>
-              <w:rPr>
-                <w:rFonts w:hint="cs"/>
+            <w:r>
+              <w:rPr>
+                <w:lang w:bidi="fa-IR"/>
+              </w:rPr>
+              <w:t xml:space="preserve"> </w:t>
+            </w:r>
+          </w:p>
+        </w:tc>
+        <w:tc>
+          <w:tcPr>
+            <w:tcW w:w="2785" w:type="dxa"/>
+          </w:tcPr>
+          <w:p>
+            <w:pPr>
+              <w:jc w:val="right"/>
+              <w:rPr>
                 <w:rtl/>
                 <w:lang w:bidi="fa-IR"/>
               </w:rPr>
@@ -2329,32 +2747,51 @@
             <w:pPr>
               <w:jc w:val="center"/>
             </w:pPr>
-          </w:p>
-        </w:tc>
-        <w:tc>
-          <w:tcPr>
-            <w:tcW w:w="5490" w:type="dxa"/>
-          </w:tcPr>
-          <w:p>
-            <w:pPr>
-              <w:jc w:val="center"/>
-              <w:rPr>
-                <w:lang w:bidi="fa-IR"/>
-              </w:rPr>
-            </w:pPr>
-          </w:p>
-        </w:tc>
-        <w:tc>
-          <w:tcPr>
-            <w:tcW w:w="2785" w:type="dxa"/>
-          </w:tcPr>
-          <w:p>
-            <w:pPr>
-              <w:jc w:val="right"/>
-              <w:rPr>
-                <w:rtl/>
-              </w:rPr>
-            </w:pPr>
+            <w:r>
+              <w:t>6 (b)</w:t>
+            </w:r>
+          </w:p>
+        </w:tc>
+        <w:tc>
+          <w:tcPr>
+            <w:tcW w:w="5490" w:type="dxa"/>
+          </w:tcPr>
+          <w:p>
+            <w:pPr>
+              <w:jc w:val="center"/>
+              <w:rPr>
+                <w:lang w:bidi="fa-IR"/>
+              </w:rPr>
+            </w:pPr>
+            <w:r>
+              <w:rPr>
+                <w:lang w:bidi="fa-IR"/>
+              </w:rPr>
+              <w:t>(A) Message title</w:t>
+            </w:r>
+          </w:p>
+        </w:tc>
+        <w:tc>
+          <w:tcPr>
+            <w:tcW w:w="2785" w:type="dxa"/>
+          </w:tcPr>
+          <w:p>
+            <w:pPr>
+              <w:jc w:val="right"/>
+              <w:rPr>
+                <w:rFonts w:hint="cs"/>
+                <w:rtl/>
+                <w:lang w:bidi="fa-IR"/>
+              </w:rPr>
+            </w:pPr>
+            <w:r>
+              <w:rPr>
+                <w:rFonts w:hint="cs"/>
+                <w:rtl/>
+                <w:lang w:bidi="fa-IR"/>
+              </w:rPr>
+              <w:t>عنوان پیام</w:t>
+            </w:r>
           </w:p>
         </w:tc>
       </w:tr>
@@ -2370,32 +2807,51 @@
             <w:pPr>
               <w:jc w:val="center"/>
             </w:pPr>
-          </w:p>
-        </w:tc>
-        <w:tc>
-          <w:tcPr>
-            <w:tcW w:w="5490" w:type="dxa"/>
-          </w:tcPr>
-          <w:p>
-            <w:pPr>
-              <w:jc w:val="center"/>
-              <w:rPr>
-                <w:lang w:bidi="fa-IR"/>
-              </w:rPr>
-            </w:pPr>
-          </w:p>
-        </w:tc>
-        <w:tc>
-          <w:tcPr>
-            <w:tcW w:w="2785" w:type="dxa"/>
-          </w:tcPr>
-          <w:p>
-            <w:pPr>
-              <w:jc w:val="right"/>
-              <w:rPr>
-                <w:rtl/>
-              </w:rPr>
-            </w:pPr>
+            <w:r>
+              <w:t>6 (b)</w:t>
+            </w:r>
+          </w:p>
+        </w:tc>
+        <w:tc>
+          <w:tcPr>
+            <w:tcW w:w="5490" w:type="dxa"/>
+          </w:tcPr>
+          <w:p>
+            <w:pPr>
+              <w:jc w:val="center"/>
+              <w:rPr>
+                <w:lang w:bidi="fa-IR"/>
+              </w:rPr>
+            </w:pPr>
+            <w:r>
+              <w:rPr>
+                <w:lang w:bidi="fa-IR"/>
+              </w:rPr>
+              <w:t>(A) Message description</w:t>
+            </w:r>
+          </w:p>
+        </w:tc>
+        <w:tc>
+          <w:tcPr>
+            <w:tcW w:w="2785" w:type="dxa"/>
+          </w:tcPr>
+          <w:p>
+            <w:pPr>
+              <w:jc w:val="right"/>
+              <w:rPr>
+                <w:rFonts w:hint="cs"/>
+                <w:rtl/>
+                <w:lang w:bidi="fa-IR"/>
+              </w:rPr>
+            </w:pPr>
+            <w:r>
+              <w:rPr>
+                <w:rFonts w:hint="cs"/>
+                <w:rtl/>
+                <w:lang w:bidi="fa-IR"/>
+              </w:rPr>
+              <w:t>متن پیام</w:t>
+            </w:r>
           </w:p>
         </w:tc>
       </w:tr>
@@ -2411,32 +2867,51 @@
             <w:pPr>
               <w:jc w:val="center"/>
             </w:pPr>
-          </w:p>
-        </w:tc>
-        <w:tc>
-          <w:tcPr>
-            <w:tcW w:w="5490" w:type="dxa"/>
-          </w:tcPr>
-          <w:p>
-            <w:pPr>
-              <w:jc w:val="center"/>
-              <w:rPr>
-                <w:lang w:bidi="fa-IR"/>
-              </w:rPr>
-            </w:pPr>
-          </w:p>
-        </w:tc>
-        <w:tc>
-          <w:tcPr>
-            <w:tcW w:w="2785" w:type="dxa"/>
-          </w:tcPr>
-          <w:p>
-            <w:pPr>
-              <w:jc w:val="right"/>
-              <w:rPr>
-                <w:rtl/>
-              </w:rPr>
-            </w:pPr>
+            <w:r>
+              <w:t>6 (b)</w:t>
+            </w:r>
+          </w:p>
+        </w:tc>
+        <w:tc>
+          <w:tcPr>
+            <w:tcW w:w="5490" w:type="dxa"/>
+          </w:tcPr>
+          <w:p>
+            <w:pPr>
+              <w:jc w:val="center"/>
+              <w:rPr>
+                <w:lang w:bidi="fa-IR"/>
+              </w:rPr>
+            </w:pPr>
+            <w:r>
+              <w:rPr>
+                <w:lang w:bidi="fa-IR"/>
+              </w:rPr>
+              <w:t>(A) Final selected courses</w:t>
+            </w:r>
+          </w:p>
+        </w:tc>
+        <w:tc>
+          <w:tcPr>
+            <w:tcW w:w="2785" w:type="dxa"/>
+          </w:tcPr>
+          <w:p>
+            <w:pPr>
+              <w:jc w:val="right"/>
+              <w:rPr>
+                <w:rFonts w:hint="cs"/>
+                <w:rtl/>
+                <w:lang w:bidi="fa-IR"/>
+              </w:rPr>
+            </w:pPr>
+            <w:r>
+              <w:rPr>
+                <w:rFonts w:hint="cs"/>
+                <w:rtl/>
+                <w:lang w:bidi="fa-IR"/>
+              </w:rPr>
+              <w:t>دروس نهایی انتخاب شده</w:t>
+            </w:r>
           </w:p>
         </w:tc>
       </w:tr>
@@ -2452,73 +2927,57 @@
             <w:pPr>
               <w:jc w:val="center"/>
             </w:pPr>
-          </w:p>
-        </w:tc>
-        <w:tc>
-          <w:tcPr>
-            <w:tcW w:w="5490" w:type="dxa"/>
-          </w:tcPr>
-          <w:p>
-            <w:pPr>
-              <w:jc w:val="center"/>
-              <w:rPr>
-                <w:lang w:bidi="fa-IR"/>
-              </w:rPr>
-            </w:pPr>
-          </w:p>
-        </w:tc>
-        <w:tc>
-          <w:tcPr>
-            <w:tcW w:w="2785" w:type="dxa"/>
-          </w:tcPr>
-          <w:p>
-            <w:pPr>
-              <w:jc w:val="right"/>
-              <w:rPr>
-                <w:rtl/>
-              </w:rPr>
-            </w:pPr>
-          </w:p>
-        </w:tc>
-      </w:tr>
-      <w:tr>
-        <w:trPr>
-          <w:trHeight w:val="440"/>
-        </w:trPr>
-        <w:tc>
-          <w:tcPr>
-            <w:tcW w:w="1075" w:type="dxa"/>
-          </w:tcPr>
-          <w:p>
-            <w:pPr>
-              <w:jc w:val="center"/>
-            </w:pPr>
-          </w:p>
-        </w:tc>
-        <w:tc>
-          <w:tcPr>
-            <w:tcW w:w="5490" w:type="dxa"/>
-          </w:tcPr>
-          <w:p>
-            <w:pPr>
-              <w:jc w:val="center"/>
-              <w:rPr>
-                <w:lang w:bidi="fa-IR"/>
-              </w:rPr>
-            </w:pPr>
-          </w:p>
-        </w:tc>
-        <w:tc>
-          <w:tcPr>
-            <w:tcW w:w="2785" w:type="dxa"/>
-          </w:tcPr>
-          <w:p>
-            <w:pPr>
-              <w:jc w:val="right"/>
-              <w:rPr>
-                <w:rtl/>
-              </w:rPr>
-            </w:pPr>
+            <w:r>
+              <w:t>6 (b)</w:t>
+            </w:r>
+          </w:p>
+        </w:tc>
+        <w:tc>
+          <w:tcPr>
+            <w:tcW w:w="5490" w:type="dxa"/>
+          </w:tcPr>
+          <w:p>
+            <w:pPr>
+              <w:jc w:val="center"/>
+              <w:rPr>
+                <w:lang w:bidi="fa-IR"/>
+              </w:rPr>
+            </w:pPr>
+            <w:r>
+              <w:rPr>
+                <w:lang w:bidi="fa-IR"/>
+              </w:rPr>
+              <w:t xml:space="preserve">(A) </w:t>
+            </w:r>
+            <w:r>
+              <w:rPr>
+                <w:lang w:bidi="fa-IR"/>
+              </w:rPr>
+              <w:t>Basic selected courses</w:t>
+            </w:r>
+          </w:p>
+        </w:tc>
+        <w:tc>
+          <w:tcPr>
+            <w:tcW w:w="2785" w:type="dxa"/>
+          </w:tcPr>
+          <w:p>
+            <w:pPr>
+              <w:jc w:val="right"/>
+              <w:rPr>
+                <w:rFonts w:hint="cs"/>
+                <w:rtl/>
+                <w:lang w:bidi="fa-IR"/>
+              </w:rPr>
+            </w:pPr>
+            <w:r>
+              <w:rPr>
+                <w:rFonts w:hint="cs"/>
+                <w:rtl/>
+                <w:lang w:bidi="fa-IR"/>
+              </w:rPr>
+              <w:t>دروس ثبت نام مقدماتی</w:t>
+            </w:r>
           </w:p>
         </w:tc>
       </w:tr>
@@ -2547,14 +3006,29 @@
             <w:pPr>
               <w:jc w:val="center"/>
               <w:rPr>
-                <w:lang w:bidi="fa-IR"/>
-              </w:rPr>
-            </w:pPr>
-            <w:r>
-              <w:rPr>
-                <w:lang w:bidi="fa-IR"/>
-              </w:rPr>
-              <w:t>(AS) Register</w:t>
+                <w:rtl/>
+                <w:lang w:bidi="fa-IR"/>
+              </w:rPr>
+            </w:pPr>
+            <w:r>
+              <w:rPr>
+                <w:lang w:bidi="fa-IR"/>
+              </w:rPr>
+              <w:t>(AS) Register (Student, Course)</w:t>
+            </w:r>
+          </w:p>
+          <w:p>
+            <w:pPr>
+              <w:jc w:val="center"/>
+              <w:rPr>
+                <w:lang w:bidi="fa-IR"/>
+              </w:rPr>
+            </w:pPr>
+            <w:r>
+              <w:rPr>
+                <w:lang w:bidi="fa-IR"/>
+              </w:rPr>
+              <w:t>(m, n)</w:t>
             </w:r>
           </w:p>
         </w:tc>
@@ -2636,15 +3110,7 @@
                 <w:rtl/>
                 <w:lang w:bidi="fa-IR"/>
               </w:rPr>
-              <w:t>ثبت نام</w:t>
-            </w:r>
-            <w:r>
-              <w:rPr>
-                <w:rFonts w:hint="cs"/>
-                <w:rtl/>
-                <w:lang w:bidi="fa-IR"/>
-              </w:rPr>
-              <w:t xml:space="preserve"> </w:t>
+              <w:t xml:space="preserve">ثبت نام </w:t>
             </w:r>
           </w:p>
         </w:tc>
@@ -2661,18 +3127,221 @@
             <w:pPr>
               <w:jc w:val="center"/>
             </w:pPr>
-          </w:p>
-        </w:tc>
-        <w:tc>
-          <w:tcPr>
-            <w:tcW w:w="5490" w:type="dxa"/>
-          </w:tcPr>
-          <w:p>
-            <w:pPr>
-              <w:rPr>
-                <w:lang w:bidi="fa-IR"/>
-              </w:rPr>
-            </w:pPr>
+            <w:r>
+              <w:t>6 (b)</w:t>
+            </w:r>
+          </w:p>
+        </w:tc>
+        <w:tc>
+          <w:tcPr>
+            <w:tcW w:w="5490" w:type="dxa"/>
+          </w:tcPr>
+          <w:p>
+            <w:pPr>
+              <w:jc w:val="center"/>
+              <w:rPr>
+                <w:lang w:bidi="fa-IR"/>
+              </w:rPr>
+            </w:pPr>
+            <w:r>
+              <w:rPr>
+                <w:lang w:bidi="fa-IR"/>
+              </w:rPr>
+              <w:t>(A) Education term</w:t>
+            </w:r>
+          </w:p>
+        </w:tc>
+        <w:tc>
+          <w:tcPr>
+            <w:tcW w:w="2785" w:type="dxa"/>
+          </w:tcPr>
+          <w:p>
+            <w:pPr>
+              <w:jc w:val="right"/>
+              <w:rPr>
+                <w:rFonts w:hint="cs"/>
+                <w:rtl/>
+                <w:lang w:bidi="fa-IR"/>
+              </w:rPr>
+            </w:pPr>
+            <w:r>
+              <w:rPr>
+                <w:rFonts w:hint="cs"/>
+                <w:rtl/>
+                <w:lang w:bidi="fa-IR"/>
+              </w:rPr>
+              <w:t>نیمسال تحصیلی</w:t>
+            </w:r>
+          </w:p>
+        </w:tc>
+      </w:tr>
+      <w:tr>
+        <w:trPr>
+          <w:trHeight w:val="350"/>
+        </w:trPr>
+        <w:tc>
+          <w:tcPr>
+            <w:tcW w:w="1075" w:type="dxa"/>
+          </w:tcPr>
+          <w:p>
+            <w:pPr>
+              <w:jc w:val="center"/>
+            </w:pPr>
+            <w:r>
+              <w:t>6 (b)</w:t>
+            </w:r>
+          </w:p>
+        </w:tc>
+        <w:tc>
+          <w:tcPr>
+            <w:tcW w:w="5490" w:type="dxa"/>
+          </w:tcPr>
+          <w:p>
+            <w:pPr>
+              <w:jc w:val="center"/>
+              <w:rPr>
+                <w:lang w:bidi="fa-IR"/>
+              </w:rPr>
+            </w:pPr>
+            <w:r>
+              <w:rPr>
+                <w:lang w:bidi="fa-IR"/>
+              </w:rPr>
+              <w:t>(A) Education year</w:t>
+            </w:r>
+          </w:p>
+        </w:tc>
+        <w:tc>
+          <w:tcPr>
+            <w:tcW w:w="2785" w:type="dxa"/>
+          </w:tcPr>
+          <w:p>
+            <w:pPr>
+              <w:jc w:val="right"/>
+              <w:rPr>
+                <w:rFonts w:hint="cs"/>
+                <w:rtl/>
+                <w:lang w:bidi="fa-IR"/>
+              </w:rPr>
+            </w:pPr>
+            <w:r>
+              <w:rPr>
+                <w:rFonts w:hint="cs"/>
+                <w:rtl/>
+              </w:rPr>
+              <w:t>سال تحصیلی</w:t>
+            </w:r>
+          </w:p>
+        </w:tc>
+      </w:tr>
+      <w:tr>
+        <w:trPr>
+          <w:trHeight w:val="350"/>
+        </w:trPr>
+        <w:tc>
+          <w:tcPr>
+            <w:tcW w:w="1075" w:type="dxa"/>
+          </w:tcPr>
+          <w:p>
+            <w:pPr>
+              <w:jc w:val="center"/>
+            </w:pPr>
+            <w:r>
+              <w:t>3</w:t>
+            </w:r>
+          </w:p>
+        </w:tc>
+        <w:tc>
+          <w:tcPr>
+            <w:tcW w:w="5490" w:type="dxa"/>
+          </w:tcPr>
+          <w:p>
+            <w:pPr>
+              <w:jc w:val="center"/>
+              <w:rPr>
+                <w:lang w:bidi="fa-IR"/>
+              </w:rPr>
+            </w:pPr>
+            <w:r>
+              <w:rPr>
+                <w:lang w:bidi="fa-IR"/>
+              </w:rPr>
+              <w:t>(AS) Basic Register (Student, Course)</w:t>
+            </w:r>
+          </w:p>
+          <w:p>
+            <w:pPr>
+              <w:jc w:val="center"/>
+              <w:rPr>
+                <w:rtl/>
+                <w:lang w:bidi="fa-IR"/>
+              </w:rPr>
+            </w:pPr>
+            <w:r>
+              <w:rPr>
+                <w:lang w:bidi="fa-IR"/>
+              </w:rPr>
+              <w:t>(m, n)</w:t>
+            </w:r>
+          </w:p>
+        </w:tc>
+        <w:tc>
+          <w:tcPr>
+            <w:tcW w:w="2785" w:type="dxa"/>
+          </w:tcPr>
+          <w:p>
+            <w:pPr>
+              <w:jc w:val="right"/>
+              <w:rPr>
+                <w:rtl/>
+                <w:lang w:bidi="fa-IR"/>
+              </w:rPr>
+            </w:pPr>
+            <w:r>
+              <w:rPr>
+                <w:rFonts w:hint="cs"/>
+                <w:rtl/>
+                <w:lang w:bidi="fa-IR"/>
+              </w:rPr>
+              <w:t>عملیات ثبت نام مقدماتی</w:t>
+            </w:r>
+          </w:p>
+        </w:tc>
+      </w:tr>
+      <w:tr>
+        <w:trPr>
+          <w:trHeight w:val="350"/>
+        </w:trPr>
+        <w:tc>
+          <w:tcPr>
+            <w:tcW w:w="1075" w:type="dxa"/>
+          </w:tcPr>
+          <w:p>
+            <w:pPr>
+              <w:jc w:val="center"/>
+            </w:pPr>
+            <w:r>
+              <w:t>1 (c)</w:t>
+            </w:r>
+          </w:p>
+        </w:tc>
+        <w:tc>
+          <w:tcPr>
+            <w:tcW w:w="5490" w:type="dxa"/>
+          </w:tcPr>
+          <w:p>
+            <w:pPr>
+              <w:jc w:val="center"/>
+              <w:rPr>
+                <w:lang w:bidi="fa-IR"/>
+              </w:rPr>
+            </w:pPr>
+            <w:r>
+              <w:rPr>
+                <w:lang w:bidi="fa-IR"/>
+              </w:rPr>
+              <w:t>(AC) Basic Registration</w:t>
+            </w:r>
           </w:p>
         </w:tc>
         <w:tc>
@@ -2710,40 +3379,50 @@
             <w:pPr>
               <w:jc w:val="center"/>
             </w:pPr>
-          </w:p>
-        </w:tc>
-        <w:tc>
-          <w:tcPr>
-            <w:tcW w:w="5490" w:type="dxa"/>
-          </w:tcPr>
-          <w:p>
-            <w:pPr>
-              <w:jc w:val="center"/>
-              <w:rPr>
-                <w:lang w:bidi="fa-IR"/>
-              </w:rPr>
-            </w:pPr>
-          </w:p>
-        </w:tc>
-        <w:tc>
-          <w:tcPr>
-            <w:tcW w:w="2785" w:type="dxa"/>
-          </w:tcPr>
-          <w:p>
-            <w:pPr>
-              <w:jc w:val="right"/>
-              <w:rPr>
-                <w:rtl/>
-                <w:lang w:bidi="fa-IR"/>
-              </w:rPr>
-            </w:pPr>
-            <w:r>
-              <w:rPr>
-                <w:rFonts w:hint="cs"/>
-                <w:rtl/>
-                <w:lang w:bidi="fa-IR"/>
-              </w:rPr>
-              <w:t xml:space="preserve">ثبت </w:t>
+            <w:r>
+              <w:t>6 (b)</w:t>
+            </w:r>
+          </w:p>
+        </w:tc>
+        <w:tc>
+          <w:tcPr>
+            <w:tcW w:w="5490" w:type="dxa"/>
+          </w:tcPr>
+          <w:p>
+            <w:pPr>
+              <w:jc w:val="center"/>
+              <w:rPr>
+                <w:lang w:bidi="fa-IR"/>
+              </w:rPr>
+            </w:pPr>
+            <w:r>
+              <w:rPr>
+                <w:lang w:bidi="fa-IR"/>
+              </w:rPr>
+              <w:t>(A) Education term</w:t>
+            </w:r>
+          </w:p>
+        </w:tc>
+        <w:tc>
+          <w:tcPr>
+            <w:tcW w:w="2785" w:type="dxa"/>
+          </w:tcPr>
+          <w:p>
+            <w:pPr>
+              <w:jc w:val="right"/>
+              <w:rPr>
+                <w:rFonts w:hint="cs"/>
+                <w:rtl/>
+                <w:lang w:bidi="fa-IR"/>
+              </w:rPr>
+            </w:pPr>
+            <w:r>
+              <w:rPr>
+                <w:rFonts w:hint="cs"/>
+                <w:rtl/>
+                <w:lang w:bidi="fa-IR"/>
+              </w:rPr>
+              <w:t>نیمسال تحصیلی</w:t>
             </w:r>
           </w:p>
         </w:tc>
@@ -2760,33 +3439,51 @@
             <w:pPr>
               <w:jc w:val="center"/>
             </w:pPr>
-          </w:p>
-        </w:tc>
-        <w:tc>
-          <w:tcPr>
-            <w:tcW w:w="5490" w:type="dxa"/>
-          </w:tcPr>
-          <w:p>
-            <w:pPr>
-              <w:jc w:val="center"/>
-              <w:rPr>
-                <w:lang w:bidi="fa-IR"/>
-              </w:rPr>
-            </w:pPr>
-          </w:p>
-        </w:tc>
-        <w:tc>
-          <w:tcPr>
-            <w:tcW w:w="2785" w:type="dxa"/>
-          </w:tcPr>
-          <w:p>
-            <w:pPr>
-              <w:jc w:val="right"/>
-              <w:rPr>
-                <w:rtl/>
-                <w:lang w:bidi="fa-IR"/>
-              </w:rPr>
-            </w:pPr>
+            <w:r>
+              <w:lastRenderedPageBreak/>
+              <w:t>6 (b)</w:t>
+            </w:r>
+          </w:p>
+        </w:tc>
+        <w:tc>
+          <w:tcPr>
+            <w:tcW w:w="5490" w:type="dxa"/>
+          </w:tcPr>
+          <w:p>
+            <w:pPr>
+              <w:jc w:val="center"/>
+              <w:rPr>
+                <w:lang w:bidi="fa-IR"/>
+              </w:rPr>
+            </w:pPr>
+            <w:r>
+              <w:rPr>
+                <w:lang w:bidi="fa-IR"/>
+              </w:rPr>
+              <w:t>(A) Education year</w:t>
+            </w:r>
+          </w:p>
+        </w:tc>
+        <w:tc>
+          <w:tcPr>
+            <w:tcW w:w="2785" w:type="dxa"/>
+          </w:tcPr>
+          <w:p>
+            <w:pPr>
+              <w:jc w:val="right"/>
+              <w:rPr>
+                <w:rFonts w:hint="cs"/>
+                <w:rtl/>
+                <w:lang w:bidi="fa-IR"/>
+              </w:rPr>
+            </w:pPr>
+            <w:r>
+              <w:rPr>
+                <w:rFonts w:hint="cs"/>
+                <w:rtl/>
+              </w:rPr>
+              <w:t>سال تحصیلی</w:t>
+            </w:r>
           </w:p>
         </w:tc>
       </w:tr>
@@ -2802,15 +3499,87 @@
             <w:pPr>
               <w:jc w:val="center"/>
             </w:pPr>
-          </w:p>
-        </w:tc>
-        <w:tc>
-          <w:tcPr>
-            <w:tcW w:w="5490" w:type="dxa"/>
-          </w:tcPr>
-          <w:p>
-            <w:pPr>
-              <w:jc w:val="center"/>
+            <w:r>
+              <w:t>3</w:t>
+            </w:r>
+          </w:p>
+        </w:tc>
+        <w:tc>
+          <w:tcPr>
+            <w:tcW w:w="5490" w:type="dxa"/>
+          </w:tcPr>
+          <w:p>
+            <w:pPr>
+              <w:jc w:val="center"/>
+              <w:rPr>
+                <w:lang w:bidi="fa-IR"/>
+              </w:rPr>
+            </w:pPr>
+            <w:r>
+              <w:rPr>
+                <w:lang w:bidi="fa-IR"/>
+              </w:rPr>
+              <w:t>(AS) Add-remove (Student, Course)</w:t>
+            </w:r>
+          </w:p>
+          <w:p>
+            <w:pPr>
+              <w:jc w:val="center"/>
+              <w:rPr>
+                <w:lang w:bidi="fa-IR"/>
+              </w:rPr>
+            </w:pPr>
+            <w:r>
+              <w:rPr>
+                <w:lang w:bidi="fa-IR"/>
+              </w:rPr>
+              <w:t>(m, n)</w:t>
+            </w:r>
+          </w:p>
+        </w:tc>
+        <w:tc>
+          <w:tcPr>
+            <w:tcW w:w="2785" w:type="dxa"/>
+          </w:tcPr>
+          <w:p>
+            <w:pPr>
+              <w:jc w:val="right"/>
+              <w:rPr>
+                <w:rtl/>
+                <w:lang w:bidi="fa-IR"/>
+              </w:rPr>
+            </w:pPr>
+            <w:r>
+              <w:rPr>
+                <w:rFonts w:hint="cs"/>
+                <w:rtl/>
+                <w:lang w:bidi="fa-IR"/>
+              </w:rPr>
+              <w:t>حذف و اضافه</w:t>
+            </w:r>
+          </w:p>
+        </w:tc>
+      </w:tr>
+      <w:tr>
+        <w:trPr>
+          <w:trHeight w:val="350"/>
+        </w:trPr>
+        <w:tc>
+          <w:tcPr>
+            <w:tcW w:w="1075" w:type="dxa"/>
+          </w:tcPr>
+          <w:p>
+            <w:pPr>
+              <w:jc w:val="center"/>
+            </w:pPr>
+          </w:p>
+        </w:tc>
+        <w:tc>
+          <w:tcPr>
+            <w:tcW w:w="5490" w:type="dxa"/>
+          </w:tcPr>
+          <w:p>
+            <w:pPr>
               <w:rPr>
                 <w:lang w:bidi="fa-IR"/>
               </w:rPr>
@@ -3056,6 +3825,49 @@
     </w:sectPr>
   </w:body>
 </w:document>
+</file>
+
+<file path=word/comments.xml><?xml version="1.0" encoding="utf-8"?>
+<w:comments xmlns:wpc="http://schemas.microsoft.com/office/word/2010/wordprocessingCanvas" xmlns:cx="http://schemas.microsoft.com/office/drawing/2014/chartex" xmlns:cx1="http://schemas.microsoft.com/office/drawing/2015/9/8/chartex" xmlns:cx2="http://schemas.microsoft.com/office/drawing/2015/10/21/chartex" xmlns:cx3="http://schemas.microsoft.com/office/drawing/2016/5/9/chartex" xmlns:cx4="http://schemas.microsoft.com/office/drawing/2016/5/10/chartex" xmlns:cx5="http://schemas.microsoft.com/office/drawing/2016/5/11/chartex" xmlns:cx6="http://schemas.microsoft.com/office/drawing/2016/5/12/chartex" xmlns:cx7="http://schemas.microsoft.com/office/drawing/2016/5/13/chartex" xmlns:cx8="http://schemas.microsoft.com/office/drawing/2016/5/14/chartex" xmlns:mc="http://schemas.openxmlformats.org/markup-compatibility/2006" xmlns:aink="http://schemas.microsoft.com/office/drawing/2016/ink" xmlns:am3d="http://schemas.microsoft.com/office/drawing/2017/model3d" xmlns:o="urn:schemas-microsoft-com:office:office" xmlns:r="http://schemas.openxmlformats.org/officeDocument/2006/relationships" xmlns:m="http://schemas.openxmlformats.org/officeDocument/2006/math" xmlns:v="urn:schemas-microsoft-com:vml" xmlns:wp14="http://schemas.microsoft.com/office/word/2010/wordprocessingDrawing" xmlns:wp="http://schemas.openxmlformats.org/drawingml/2006/wordprocessingDrawing" xmlns:w10="urn:schemas-microsoft-com:office:word" xmlns:w="http://schemas.openxmlformats.org/wordprocessingml/2006/main" xmlns:w14="http://schemas.microsoft.com/office/word/2010/wordml" xmlns:w15="http://schemas.microsoft.com/office/word/2012/wordml" xmlns:w16cex="http://schemas.microsoft.com/office/word/2018/wordml/cex" xmlns:w16cid="http://schemas.microsoft.com/office/word/2016/wordml/cid" xmlns:w16="http://schemas.microsoft.com/office/word/2018/wordml" xmlns:w16se="http://schemas.microsoft.com/office/word/2015/wordml/symex" xmlns:wpg="http://schemas.microsoft.com/office/word/2010/wordprocessingGroup" xmlns:wpi="http://schemas.microsoft.com/office/word/2010/wordprocessingInk" xmlns:wne="http://schemas.microsoft.com/office/word/2006/wordml" xmlns:wps="http://schemas.microsoft.com/office/word/2010/wordprocessingShape" mc:Ignorable="w14 w15 w16se w16cid w16 w16cex wp14">
+  <w:comment w:id="0" w:author="sadra hakim" w:date="2020-11-17T04:42:00Z" w:initials="sh">
+    <w:p>
+      <w:pPr>
+        <w:pStyle w:val="CommentText"/>
+      </w:pPr>
+      <w:r>
+        <w:rPr>
+          <w:rStyle w:val="CommentReference"/>
+        </w:rPr>
+        <w:annotationRef/>
+      </w:r>
+      <w:r>
+        <w:rPr>
+          <w:rFonts w:hint="cs"/>
+          <w:rtl/>
+        </w:rPr>
+        <w:t>در هنگام ثبت نام مقدماتی</w:t>
+      </w:r>
+    </w:p>
+  </w:comment>
+</w:comments>
+</file>
+
+<file path=word/commentsExtended.xml><?xml version="1.0" encoding="utf-8"?>
+<w15:commentsEx xmlns:wpc="http://schemas.microsoft.com/office/word/2010/wordprocessingCanvas" xmlns:cx="http://schemas.microsoft.com/office/drawing/2014/chartex" xmlns:cx1="http://schemas.microsoft.com/office/drawing/2015/9/8/chartex" xmlns:cx2="http://schemas.microsoft.com/office/drawing/2015/10/21/chartex" xmlns:cx3="http://schemas.microsoft.com/office/drawing/2016/5/9/chartex" xmlns:cx4="http://schemas.microsoft.com/office/drawing/2016/5/10/chartex" xmlns:cx5="http://schemas.microsoft.com/office/drawing/2016/5/11/chartex" xmlns:cx6="http://schemas.microsoft.com/office/drawing/2016/5/12/chartex" xmlns:cx7="http://schemas.microsoft.com/office/drawing/2016/5/13/chartex" xmlns:cx8="http://schemas.microsoft.com/office/drawing/2016/5/14/chartex" xmlns:mc="http://schemas.openxmlformats.org/markup-compatibility/2006" xmlns:aink="http://schemas.microsoft.com/office/drawing/2016/ink" xmlns:am3d="http://schemas.microsoft.com/office/drawing/2017/model3d" xmlns:o="urn:schemas-microsoft-com:office:office" xmlns:r="http://schemas.openxmlformats.org/officeDocument/2006/relationships" xmlns:m="http://schemas.openxmlformats.org/officeDocument/2006/math" xmlns:v="urn:schemas-microsoft-com:vml" xmlns:wp14="http://schemas.microsoft.com/office/word/2010/wordprocessingDrawing" xmlns:wp="http://schemas.openxmlformats.org/drawingml/2006/wordprocessingDrawing" xmlns:w10="urn:schemas-microsoft-com:office:word" xmlns:w="http://schemas.openxmlformats.org/wordprocessingml/2006/main" xmlns:w14="http://schemas.microsoft.com/office/word/2010/wordml" xmlns:w15="http://schemas.microsoft.com/office/word/2012/wordml" xmlns:w16cex="http://schemas.microsoft.com/office/word/2018/wordml/cex" xmlns:w16cid="http://schemas.microsoft.com/office/word/2016/wordml/cid" xmlns:w16="http://schemas.microsoft.com/office/word/2018/wordml" xmlns:w16se="http://schemas.microsoft.com/office/word/2015/wordml/symex" xmlns:wpg="http://schemas.microsoft.com/office/word/2010/wordprocessingGroup" xmlns:wpi="http://schemas.microsoft.com/office/word/2010/wordprocessingInk" xmlns:wne="http://schemas.microsoft.com/office/word/2006/wordml" xmlns:wps="http://schemas.microsoft.com/office/word/2010/wordprocessingShape" mc:Ignorable="w14 w15 w16se w16cid w16 w16cex wp14">
+  <w15:commentEx w15:paraId="477CBB3E" w15:done="0"/>
+</w15:commentsEx>
+</file>
+
+<file path=word/commentsExtensible.xml><?xml version="1.0" encoding="utf-8"?>
+<w16cex:commentsExtensible xmlns:wpc="http://schemas.microsoft.com/office/word/2010/wordprocessingCanvas" xmlns:cx="http://schemas.microsoft.com/office/drawing/2014/chartex" xmlns:cx1="http://schemas.microsoft.com/office/drawing/2015/9/8/chartex" xmlns:cx2="http://schemas.microsoft.com/office/drawing/2015/10/21/chartex" xmlns:cx3="http://schemas.microsoft.com/office/drawing/2016/5/9/chartex" xmlns:cx4="http://schemas.microsoft.com/office/drawing/2016/5/10/chartex" xmlns:cx5="http://schemas.microsoft.com/office/drawing/2016/5/11/chartex" xmlns:cx6="http://schemas.microsoft.com/office/drawing/2016/5/12/chartex" xmlns:cx7="http://schemas.microsoft.com/office/drawing/2016/5/13/chartex" xmlns:cx8="http://schemas.microsoft.com/office/drawing/2016/5/14/chartex" xmlns:mc="http://schemas.openxmlformats.org/markup-compatibility/2006" xmlns:aink="http://schemas.microsoft.com/office/drawing/2016/ink" xmlns:am3d="http://schemas.microsoft.com/office/drawing/2017/model3d" xmlns:o="urn:schemas-microsoft-com:office:office" xmlns:r="http://schemas.openxmlformats.org/officeDocument/2006/relationships" xmlns:m="http://schemas.openxmlformats.org/officeDocument/2006/math" xmlns:v="urn:schemas-microsoft-com:vml" xmlns:wp14="http://schemas.microsoft.com/office/word/2010/wordprocessingDrawing" xmlns:wp="http://schemas.openxmlformats.org/drawingml/2006/wordprocessingDrawing" xmlns:w10="urn:schemas-microsoft-com:office:word" xmlns:w="http://schemas.openxmlformats.org/wordprocessingml/2006/main" xmlns:w14="http://schemas.microsoft.com/office/word/2010/wordml" xmlns:w15="http://schemas.microsoft.com/office/word/2012/wordml" xmlns:w16cex="http://schemas.microsoft.com/office/word/2018/wordml/cex" xmlns:w16cid="http://schemas.microsoft.com/office/word/2016/wordml/cid" xmlns:w16="http://schemas.microsoft.com/office/word/2018/wordml" xmlns:w16se="http://schemas.microsoft.com/office/word/2015/wordml/symex" xmlns:wpg="http://schemas.microsoft.com/office/word/2010/wordprocessingGroup" xmlns:wpi="http://schemas.microsoft.com/office/word/2010/wordprocessingInk" xmlns:wne="http://schemas.microsoft.com/office/word/2006/wordml" xmlns:wps="http://schemas.microsoft.com/office/word/2010/wordprocessingShape" mc:Ignorable="w14 w15 w16se w16cid w16 w16cex wp14">
+  <w16cex:commentExtensible w16cex:durableId="235DD347" w16cex:dateUtc="2020-11-17T01:12:00Z"/>
+</w16cex:commentsExtensible>
+</file>
+
+<file path=word/commentsIds.xml><?xml version="1.0" encoding="utf-8"?>
+<w16cid:commentsIds xmlns:wpc="http://schemas.microsoft.com/office/word/2010/wordprocessingCanvas" xmlns:cx="http://schemas.microsoft.com/office/drawing/2014/chartex" xmlns:cx1="http://schemas.microsoft.com/office/drawing/2015/9/8/chartex" xmlns:cx2="http://schemas.microsoft.com/office/drawing/2015/10/21/chartex" xmlns:cx3="http://schemas.microsoft.com/office/drawing/2016/5/9/chartex" xmlns:cx4="http://schemas.microsoft.com/office/drawing/2016/5/10/chartex" xmlns:cx5="http://schemas.microsoft.com/office/drawing/2016/5/11/chartex" xmlns:cx6="http://schemas.microsoft.com/office/drawing/2016/5/12/chartex" xmlns:cx7="http://schemas.microsoft.com/office/drawing/2016/5/13/chartex" xmlns:cx8="http://schemas.microsoft.com/office/drawing/2016/5/14/chartex" xmlns:mc="http://schemas.openxmlformats.org/markup-compatibility/2006" xmlns:aink="http://schemas.microsoft.com/office/drawing/2016/ink" xmlns:am3d="http://schemas.microsoft.com/office/drawing/2017/model3d" xmlns:o="urn:schemas-microsoft-com:office:office" xmlns:r="http://schemas.openxmlformats.org/officeDocument/2006/relationships" xmlns:m="http://schemas.openxmlformats.org/officeDocument/2006/math" xmlns:v="urn:schemas-microsoft-com:vml" xmlns:wp14="http://schemas.microsoft.com/office/word/2010/wordprocessingDrawing" xmlns:wp="http://schemas.openxmlformats.org/drawingml/2006/wordprocessingDrawing" xmlns:w10="urn:schemas-microsoft-com:office:word" xmlns:w="http://schemas.openxmlformats.org/wordprocessingml/2006/main" xmlns:w14="http://schemas.microsoft.com/office/word/2010/wordml" xmlns:w15="http://schemas.microsoft.com/office/word/2012/wordml" xmlns:w16cex="http://schemas.microsoft.com/office/word/2018/wordml/cex" xmlns:w16cid="http://schemas.microsoft.com/office/word/2016/wordml/cid" xmlns:w16="http://schemas.microsoft.com/office/word/2018/wordml" xmlns:w16se="http://schemas.microsoft.com/office/word/2015/wordml/symex" xmlns:wpg="http://schemas.microsoft.com/office/word/2010/wordprocessingGroup" xmlns:wpi="http://schemas.microsoft.com/office/word/2010/wordprocessingInk" xmlns:wne="http://schemas.microsoft.com/office/word/2006/wordml" xmlns:wps="http://schemas.microsoft.com/office/word/2010/wordprocessingShape" mc:Ignorable="w14 w15 w16se w16cid w16 w16cex wp14">
+  <w16cid:commentId w16cid:paraId="477CBB3E" w16cid:durableId="235DD347"/>
+</w16cid:commentsIds>
 </file>
 
 <file path=word/numbering.xml><?xml version="1.0" encoding="utf-8"?>
@@ -3613,6 +4425,14 @@
     <w:abstractNumId w:val="3"/>
   </w:num>
 </w:numbering>
+</file>
+
+<file path=word/people.xml><?xml version="1.0" encoding="utf-8"?>
+<w15:people xmlns:wpc="http://schemas.microsoft.com/office/word/2010/wordprocessingCanvas" xmlns:cx="http://schemas.microsoft.com/office/drawing/2014/chartex" xmlns:cx1="http://schemas.microsoft.com/office/drawing/2015/9/8/chartex" xmlns:cx2="http://schemas.microsoft.com/office/drawing/2015/10/21/chartex" xmlns:cx3="http://schemas.microsoft.com/office/drawing/2016/5/9/chartex" xmlns:cx4="http://schemas.microsoft.com/office/drawing/2016/5/10/chartex" xmlns:cx5="http://schemas.microsoft.com/office/drawing/2016/5/11/chartex" xmlns:cx6="http://schemas.microsoft.com/office/drawing/2016/5/12/chartex" xmlns:cx7="http://schemas.microsoft.com/office/drawing/2016/5/13/chartex" xmlns:cx8="http://schemas.microsoft.com/office/drawing/2016/5/14/chartex" xmlns:mc="http://schemas.openxmlformats.org/markup-compatibility/2006" xmlns:aink="http://schemas.microsoft.com/office/drawing/2016/ink" xmlns:am3d="http://schemas.microsoft.com/office/drawing/2017/model3d" xmlns:o="urn:schemas-microsoft-com:office:office" xmlns:r="http://schemas.openxmlformats.org/officeDocument/2006/relationships" xmlns:m="http://schemas.openxmlformats.org/officeDocument/2006/math" xmlns:v="urn:schemas-microsoft-com:vml" xmlns:wp14="http://schemas.microsoft.com/office/word/2010/wordprocessingDrawing" xmlns:wp="http://schemas.openxmlformats.org/drawingml/2006/wordprocessingDrawing" xmlns:w10="urn:schemas-microsoft-com:office:word" xmlns:w="http://schemas.openxmlformats.org/wordprocessingml/2006/main" xmlns:w14="http://schemas.microsoft.com/office/word/2010/wordml" xmlns:w15="http://schemas.microsoft.com/office/word/2012/wordml" xmlns:w16cex="http://schemas.microsoft.com/office/word/2018/wordml/cex" xmlns:w16cid="http://schemas.microsoft.com/office/word/2016/wordml/cid" xmlns:w16="http://schemas.microsoft.com/office/word/2018/wordml" xmlns:w16se="http://schemas.microsoft.com/office/word/2015/wordml/symex" xmlns:wpg="http://schemas.microsoft.com/office/word/2010/wordprocessingGroup" xmlns:wpi="http://schemas.microsoft.com/office/word/2010/wordprocessingInk" xmlns:wne="http://schemas.microsoft.com/office/word/2006/wordml" xmlns:wps="http://schemas.microsoft.com/office/word/2010/wordprocessingShape" mc:Ignorable="w14 w15 w16se w16cid w16 w16cex wp14">
+  <w15:person w15:author="sadra hakim">
+    <w15:presenceInfo w15:providerId="Windows Live" w15:userId="7de557361ec13809"/>
+  </w15:person>
+</w15:people>
 </file>
 
 <file path=word/styles.xml><?xml version="1.0" encoding="utf-8"?>
@@ -4071,6 +4891,104 @@
       <w:contextualSpacing/>
     </w:pPr>
   </w:style>
+  <w:style w:type="character" w:styleId="CommentReference">
+    <w:name w:val="annotation reference"/>
+    <w:basedOn w:val="DefaultParagraphFont"/>
+    <w:uiPriority w:val="99"/>
+    <w:semiHidden/>
+    <w:unhideWhenUsed/>
+    <w:rsid w:val="002870E9"/>
+    <w:rPr>
+      <w:sz w:val="16"/>
+      <w:szCs w:val="16"/>
+    </w:rPr>
+  </w:style>
+  <w:style w:type="paragraph" w:styleId="CommentText">
+    <w:name w:val="annotation text"/>
+    <w:basedOn w:val="Normal"/>
+    <w:link w:val="CommentTextChar"/>
+    <w:uiPriority w:val="99"/>
+    <w:semiHidden/>
+    <w:unhideWhenUsed/>
+    <w:rsid w:val="002870E9"/>
+    <w:pPr>
+      <w:spacing w:line="240" w:lineRule="auto"/>
+    </w:pPr>
+    <w:rPr>
+      <w:sz w:val="20"/>
+      <w:szCs w:val="20"/>
+    </w:rPr>
+  </w:style>
+  <w:style w:type="character" w:customStyle="1" w:styleId="CommentTextChar">
+    <w:name w:val="Comment Text Char"/>
+    <w:basedOn w:val="DefaultParagraphFont"/>
+    <w:link w:val="CommentText"/>
+    <w:uiPriority w:val="99"/>
+    <w:semiHidden/>
+    <w:rsid w:val="002870E9"/>
+    <w:rPr>
+      <w:sz w:val="20"/>
+      <w:szCs w:val="20"/>
+    </w:rPr>
+  </w:style>
+  <w:style w:type="paragraph" w:styleId="CommentSubject">
+    <w:name w:val="annotation subject"/>
+    <w:basedOn w:val="CommentText"/>
+    <w:next w:val="CommentText"/>
+    <w:link w:val="CommentSubjectChar"/>
+    <w:uiPriority w:val="99"/>
+    <w:semiHidden/>
+    <w:unhideWhenUsed/>
+    <w:rsid w:val="002870E9"/>
+    <w:rPr>
+      <w:b/>
+      <w:bCs/>
+    </w:rPr>
+  </w:style>
+  <w:style w:type="character" w:customStyle="1" w:styleId="CommentSubjectChar">
+    <w:name w:val="Comment Subject Char"/>
+    <w:basedOn w:val="CommentTextChar"/>
+    <w:link w:val="CommentSubject"/>
+    <w:uiPriority w:val="99"/>
+    <w:semiHidden/>
+    <w:rsid w:val="002870E9"/>
+    <w:rPr>
+      <w:b/>
+      <w:bCs/>
+      <w:sz w:val="20"/>
+      <w:szCs w:val="20"/>
+    </w:rPr>
+  </w:style>
+  <w:style w:type="paragraph" w:styleId="BalloonText">
+    <w:name w:val="Balloon Text"/>
+    <w:basedOn w:val="Normal"/>
+    <w:link w:val="BalloonTextChar"/>
+    <w:uiPriority w:val="99"/>
+    <w:semiHidden/>
+    <w:unhideWhenUsed/>
+    <w:rsid w:val="002870E9"/>
+    <w:pPr>
+      <w:spacing w:after="0" w:line="240" w:lineRule="auto"/>
+    </w:pPr>
+    <w:rPr>
+      <w:rFonts w:ascii="Segoe UI" w:hAnsi="Segoe UI" w:cs="Segoe UI"/>
+      <w:sz w:val="18"/>
+      <w:szCs w:val="18"/>
+    </w:rPr>
+  </w:style>
+  <w:style w:type="character" w:customStyle="1" w:styleId="BalloonTextChar">
+    <w:name w:val="Balloon Text Char"/>
+    <w:basedOn w:val="DefaultParagraphFont"/>
+    <w:link w:val="BalloonText"/>
+    <w:uiPriority w:val="99"/>
+    <w:semiHidden/>
+    <w:rsid w:val="002870E9"/>
+    <w:rPr>
+      <w:rFonts w:ascii="Segoe UI" w:hAnsi="Segoe UI" w:cs="Segoe UI"/>
+      <w:sz w:val="18"/>
+      <w:szCs w:val="18"/>
+    </w:rPr>
+  </w:style>
 </w:styles>
 </file>
 

</xml_diff>

<commit_message>
Phase 1 - Creating Steps & PackageDiagram
</commit_message>
<xml_diff>
--- a/Phase 1/Chapter 2 - Domain Modeling/DM - Table.docx
+++ b/Phase 1/Chapter 2 - Domain Modeling/DM - Table.docx
@@ -330,7 +330,7 @@
             <w:pPr>
               <w:jc w:val="right"/>
               <w:rPr>
-                <w:rFonts w:cs="B Mitra" w:hint="cs"/>
+                <w:rFonts w:cs="B Mitra"/>
                 <w:rtl/>
                 <w:lang w:bidi="fa-IR"/>
               </w:rPr>
@@ -385,26 +385,19 @@
                 <w:rFonts w:cs="B Mitra"/>
                 <w:lang w:bidi="fa-IR"/>
               </w:rPr>
-              <w:t xml:space="preserve">(A) </w:t>
-            </w:r>
-            <w:r>
-              <w:rPr>
-                <w:rFonts w:cs="B Mitra"/>
-                <w:lang w:bidi="fa-IR"/>
-              </w:rPr>
-              <w:t>Name</w:t>
-            </w:r>
-          </w:p>
-        </w:tc>
-        <w:tc>
-          <w:tcPr>
-            <w:tcW w:w="2785" w:type="dxa"/>
-          </w:tcPr>
-          <w:p>
-            <w:pPr>
-              <w:jc w:val="right"/>
-              <w:rPr>
-                <w:rFonts w:cs="B Mitra" w:hint="cs"/>
+              <w:t>(A) Name</w:t>
+            </w:r>
+          </w:p>
+        </w:tc>
+        <w:tc>
+          <w:tcPr>
+            <w:tcW w:w="2785" w:type="dxa"/>
+          </w:tcPr>
+          <w:p>
+            <w:pPr>
+              <w:jc w:val="right"/>
+              <w:rPr>
+                <w:rFonts w:cs="B Mitra"/>
                 <w:rtl/>
                 <w:lang w:bidi="fa-IR"/>
               </w:rPr>
@@ -468,26 +461,19 @@
                 <w:rFonts w:cs="B Mitra"/>
                 <w:lang w:bidi="fa-IR"/>
               </w:rPr>
-              <w:t xml:space="preserve">(A) </w:t>
-            </w:r>
-            <w:r>
-              <w:rPr>
-                <w:rFonts w:cs="B Mitra"/>
-                <w:lang w:bidi="fa-IR"/>
-              </w:rPr>
-              <w:t>Role</w:t>
-            </w:r>
-          </w:p>
-        </w:tc>
-        <w:tc>
-          <w:tcPr>
-            <w:tcW w:w="2785" w:type="dxa"/>
-          </w:tcPr>
-          <w:p>
-            <w:pPr>
-              <w:jc w:val="right"/>
-              <w:rPr>
-                <w:rFonts w:cs="B Mitra" w:hint="cs"/>
+              <w:t>(A) Role</w:t>
+            </w:r>
+          </w:p>
+        </w:tc>
+        <w:tc>
+          <w:tcPr>
+            <w:tcW w:w="2785" w:type="dxa"/>
+          </w:tcPr>
+          <w:p>
+            <w:pPr>
+              <w:jc w:val="right"/>
+              <w:rPr>
+                <w:rFonts w:cs="B Mitra"/>
                 <w:rtl/>
                 <w:lang w:bidi="fa-IR"/>
               </w:rPr>
@@ -563,7 +549,7 @@
             <w:pPr>
               <w:jc w:val="right"/>
               <w:rPr>
-                <w:rFonts w:cs="B Mitra" w:hint="cs"/>
+                <w:rFonts w:cs="B Mitra"/>
                 <w:rtl/>
                 <w:lang w:bidi="fa-IR"/>
               </w:rPr>
@@ -627,26 +613,19 @@
                 <w:rFonts w:cs="B Mitra"/>
                 <w:lang w:bidi="fa-IR"/>
               </w:rPr>
-              <w:t xml:space="preserve">(A) </w:t>
-            </w:r>
-            <w:r>
-              <w:rPr>
-                <w:rFonts w:cs="B Mitra"/>
-                <w:lang w:bidi="fa-IR"/>
-              </w:rPr>
-              <w:t>Ip</w:t>
-            </w:r>
-          </w:p>
-        </w:tc>
-        <w:tc>
-          <w:tcPr>
-            <w:tcW w:w="2785" w:type="dxa"/>
-          </w:tcPr>
-          <w:p>
-            <w:pPr>
-              <w:jc w:val="right"/>
-              <w:rPr>
-                <w:rFonts w:cs="B Mitra" w:hint="cs"/>
+              <w:t>(A) Ip</w:t>
+            </w:r>
+          </w:p>
+        </w:tc>
+        <w:tc>
+          <w:tcPr>
+            <w:tcW w:w="2785" w:type="dxa"/>
+          </w:tcPr>
+          <w:p>
+            <w:pPr>
+              <w:jc w:val="right"/>
+              <w:rPr>
+                <w:rFonts w:cs="B Mitra"/>
                 <w:rtl/>
                 <w:lang w:bidi="fa-IR"/>
               </w:rPr>
@@ -788,25 +767,17 @@
             <w:pPr>
               <w:jc w:val="right"/>
               <w:rPr>
-                <w:rFonts w:cs="B Mitra" w:hint="cs"/>
-                <w:rtl/>
-              </w:rPr>
-            </w:pPr>
-            <w:r>
-              <w:rPr>
-                <w:rFonts w:cs="B Mitra" w:hint="cs"/>
-                <w:rtl/>
-                <w:lang w:bidi="fa-IR"/>
-              </w:rPr>
-              <w:t xml:space="preserve">نام مدیر سطح </w:t>
-            </w:r>
-            <w:r>
-              <w:rPr>
-                <w:rFonts w:cs="B Mitra" w:hint="cs"/>
-                <w:rtl/>
-                <w:lang w:bidi="fa-IR"/>
-              </w:rPr>
-              <w:t>2</w:t>
+                <w:rFonts w:cs="B Mitra"/>
+                <w:rtl/>
+              </w:rPr>
+            </w:pPr>
+            <w:r>
+              <w:rPr>
+                <w:rFonts w:cs="B Mitra" w:hint="cs"/>
+                <w:rtl/>
+                <w:lang w:bidi="fa-IR"/>
+              </w:rPr>
+              <w:t>نام مدیر سطح 2</w:t>
             </w:r>
           </w:p>
         </w:tc>
@@ -863,25 +834,17 @@
             <w:pPr>
               <w:jc w:val="right"/>
               <w:rPr>
-                <w:rFonts w:cs="B Mitra" w:hint="cs"/>
-                <w:rtl/>
-              </w:rPr>
-            </w:pPr>
-            <w:r>
-              <w:rPr>
-                <w:rFonts w:cs="B Mitra" w:hint="cs"/>
-                <w:rtl/>
-                <w:lang w:bidi="fa-IR"/>
-              </w:rPr>
-              <w:t xml:space="preserve">سِمت مدیر سطح </w:t>
-            </w:r>
-            <w:r>
-              <w:rPr>
-                <w:rFonts w:cs="B Mitra" w:hint="cs"/>
-                <w:rtl/>
-                <w:lang w:bidi="fa-IR"/>
-              </w:rPr>
-              <w:t>2</w:t>
+                <w:rFonts w:cs="B Mitra"/>
+                <w:rtl/>
+              </w:rPr>
+            </w:pPr>
+            <w:r>
+              <w:rPr>
+                <w:rFonts w:cs="B Mitra" w:hint="cs"/>
+                <w:rtl/>
+                <w:lang w:bidi="fa-IR"/>
+              </w:rPr>
+              <w:t>سِمت مدیر سطح 2</w:t>
             </w:r>
           </w:p>
         </w:tc>
@@ -938,7 +901,7 @@
             <w:pPr>
               <w:jc w:val="right"/>
               <w:rPr>
-                <w:rFonts w:cs="B Mitra" w:hint="cs"/>
+                <w:rFonts w:cs="B Mitra"/>
                 <w:rtl/>
                 <w:lang w:bidi="fa-IR"/>
               </w:rPr>
@@ -1266,7 +1229,7 @@
             <w:pPr>
               <w:jc w:val="right"/>
               <w:rPr>
-                <w:rFonts w:cs="B Mitra" w:hint="cs"/>
+                <w:rFonts w:cs="B Mitra"/>
                 <w:rtl/>
                 <w:lang w:bidi="fa-IR"/>
               </w:rPr>
@@ -1754,7 +1717,7 @@
             <w:pPr>
               <w:jc w:val="right"/>
               <w:rPr>
-                <w:rFonts w:cs="B Mitra" w:hint="cs"/>
+                <w:rFonts w:cs="B Mitra"/>
                 <w:rtl/>
                 <w:lang w:bidi="fa-IR"/>
               </w:rPr>
@@ -1822,7 +1785,7 @@
             <w:pPr>
               <w:jc w:val="right"/>
               <w:rPr>
-                <w:rFonts w:cs="B Mitra" w:hint="cs"/>
+                <w:rFonts w:cs="B Mitra"/>
                 <w:rtl/>
                 <w:lang w:bidi="fa-IR"/>
               </w:rPr>
@@ -3694,7 +3657,21 @@
                 <w:rFonts w:cs="B Mitra"/>
                 <w:lang w:bidi="fa-IR"/>
               </w:rPr>
-              <w:t>(AS) Communication (Student, Admin 2)</w:t>
+              <w:t xml:space="preserve">(AS) </w:t>
+            </w:r>
+            <w:r>
+              <w:rPr>
+                <w:rFonts w:cs="B Mitra"/>
+                <w:lang w:bidi="fa-IR"/>
+              </w:rPr>
+              <w:t>Conversation</w:t>
+            </w:r>
+            <w:r>
+              <w:rPr>
+                <w:rFonts w:cs="B Mitra"/>
+                <w:lang w:bidi="fa-IR"/>
+              </w:rPr>
+              <w:t xml:space="preserve"> (Student, Admin 2)</w:t>
             </w:r>
           </w:p>
         </w:tc>

</xml_diff>